<commit_message>
Wrote week 4's installment
</commit_message>
<xml_diff>
--- a/Documentation/Diary.docx
+++ b/Documentation/Diary.docx
@@ -60,6 +60,7 @@
           <w:id w:val="-1367520424"/>
           <w:citation/>
         </w:sdtPr>
+        <w:sdtEndPr/>
         <w:sdtContent>
           <w:r>
             <w:fldChar w:fldCharType="begin"/>
@@ -216,6 +217,7 @@
           <w:id w:val="1369645808"/>
           <w:citation/>
         </w:sdtPr>
+        <w:sdtEndPr/>
         <w:sdtContent>
           <w:r>
             <w:fldChar w:fldCharType="begin"/>
@@ -277,15 +279,7 @@
         <w:t>Some functio</w:t>
       </w:r>
       <w:r>
-        <w:t xml:space="preserve">ns are noted as being untestable, mostly due to being unable to simulate file inputs by loading a file from </w:t>
-      </w:r>
-      <w:bookmarkStart w:id="0" w:name="_GoBack"/>
-      <w:r>
-        <w:t xml:space="preserve">local </w:t>
-      </w:r>
-      <w:bookmarkEnd w:id="0"/>
-      <w:r>
-        <w:t>file space</w:t>
+        <w:t>ns are noted as being untestable, mostly due to being unable to simulate file inputs by loading a file from local file space</w:t>
       </w:r>
       <w:r>
         <w:t>: I intend to either modify them to become testable or to define manual tests that can be used instead</w:t>
@@ -311,7 +305,91 @@
         <w:t>!)</w:t>
       </w:r>
     </w:p>
-    <w:p/>
+    <w:p>
+      <w:pPr>
+        <w:pStyle w:val="Heading1"/>
+      </w:pPr>
+      <w:r>
+        <w:t>Week 4 (1/2/2016 – 7/2/2016)</w:t>
+      </w:r>
+    </w:p>
+    <w:p>
+      <w:pPr>
+        <w:pStyle w:val="ListParagraph"/>
+        <w:numPr>
+          <w:ilvl w:val="0"/>
+          <w:numId w:val="3"/>
+        </w:numPr>
+      </w:pPr>
+      <w:r>
+        <w:t>Ran into confusion with the values in my LUT and during the conversion between 24-bit and 16-bit</w:t>
+      </w:r>
+    </w:p>
+    <w:p>
+      <w:pPr>
+        <w:pStyle w:val="ListParagraph"/>
+        <w:numPr>
+          <w:ilvl w:val="0"/>
+          <w:numId w:val="3"/>
+        </w:numPr>
+      </w:pPr>
+      <w:r>
+        <w:t>Resolved confusion: multiply 16-bit value to get 24-bit value</w:t>
+      </w:r>
+    </w:p>
+    <w:p>
+      <w:pPr>
+        <w:pStyle w:val="ListParagraph"/>
+        <w:numPr>
+          <w:ilvl w:val="0"/>
+          <w:numId w:val="3"/>
+        </w:numPr>
+      </w:pPr>
+      <w:r>
+        <w:t>I initially thought it was a factor of 16 (16 * 16 = 256) and while this maps 0 to 0, and 1 to 16, 15 (16-bit max value) maps to 240</w:t>
+      </w:r>
+    </w:p>
+    <w:p>
+      <w:pPr>
+        <w:pStyle w:val="ListParagraph"/>
+        <w:numPr>
+          <w:ilvl w:val="0"/>
+          <w:numId w:val="3"/>
+        </w:numPr>
+      </w:pPr>
+      <w:r>
+        <w:t>I knew the 24-bit range would be divided into 16 ranges (256 / 16 = 16) but I believed these ranges would have a size of 16</w:t>
+      </w:r>
+    </w:p>
+    <w:p>
+      <w:pPr>
+        <w:pStyle w:val="ListParagraph"/>
+        <w:numPr>
+          <w:ilvl w:val="0"/>
+          <w:numId w:val="3"/>
+        </w:numPr>
+      </w:pPr>
+      <w:r>
+        <w:t>Instead they have a range of 17: 255 / 17 = 15 divisions, plus 1 from 0 to 17, totalling 16 divisions with a range of 17</w:t>
+      </w:r>
+    </w:p>
+    <w:p>
+      <w:pPr>
+        <w:pStyle w:val="ListParagraph"/>
+        <w:numPr>
+          <w:ilvl w:val="0"/>
+          <w:numId w:val="3"/>
+        </w:numPr>
+      </w:pPr>
+      <w:r>
+        <w:t>Confusion</w:t>
+      </w:r>
+      <w:bookmarkStart w:id="0" w:name="_GoBack"/>
+      <w:bookmarkEnd w:id="0"/>
+      <w:r>
+        <w:t xml:space="preserve"> resolved, new code written, and tested</w:t>
+      </w:r>
+    </w:p>
     <w:sectPr>
       <w:pgSz w:w="12240" w:h="15840"/>
       <w:pgMar w:top="1440" w:right="1800" w:bottom="1440" w:left="1800" w:header="708" w:footer="708" w:gutter="0"/>
@@ -324,6 +402,119 @@
 <file path=word/numbering.xml><?xml version="1.0" encoding="utf-8"?>
 <w:numbering xmlns:wpc="http://schemas.microsoft.com/office/word/2010/wordprocessingCanvas" xmlns:mo="http://schemas.microsoft.com/office/mac/office/2008/main" xmlns:mc="http://schemas.openxmlformats.org/markup-compatibility/2006" xmlns:mv="urn:schemas-microsoft-com:mac:vml" xmlns:o="urn:schemas-microsoft-com:office:office" xmlns:r="http://schemas.openxmlformats.org/officeDocument/2006/relationships" xmlns:m="http://schemas.openxmlformats.org/officeDocument/2006/math" xmlns:v="urn:schemas-microsoft-com:vml" xmlns:wp14="http://schemas.microsoft.com/office/word/2010/wordprocessingDrawing" xmlns:wp="http://schemas.openxmlformats.org/drawingml/2006/wordprocessingDrawing" xmlns:w10="urn:schemas-microsoft-com:office:word" xmlns:w="http://schemas.openxmlformats.org/wordprocessingml/2006/main" xmlns:w14="http://schemas.microsoft.com/office/word/2010/wordml" xmlns:wpg="http://schemas.microsoft.com/office/word/2010/wordprocessingGroup" xmlns:wpi="http://schemas.microsoft.com/office/word/2010/wordprocessingInk" xmlns:wne="http://schemas.microsoft.com/office/word/2006/wordml" xmlns:wps="http://schemas.microsoft.com/office/word/2010/wordprocessingShape" mc:Ignorable="w14 wp14">
   <w:abstractNum w:abstractNumId="0">
+    <w:nsid w:val="1EC824C2"/>
+    <w:multiLevelType w:val="hybridMultilevel"/>
+    <w:tmpl w:val="A672DC6E"/>
+    <w:lvl w:ilvl="0" w:tplc="04090001">
+      <w:start w:val="1"/>
+      <w:numFmt w:val="bullet"/>
+      <w:lvlText w:val=""/>
+      <w:lvlJc w:val="left"/>
+      <w:pPr>
+        <w:ind w:left="720" w:hanging="360"/>
+      </w:pPr>
+      <w:rPr>
+        <w:rFonts w:ascii="Symbol" w:hAnsi="Symbol" w:hint="default"/>
+      </w:rPr>
+    </w:lvl>
+    <w:lvl w:ilvl="1" w:tplc="04090003" w:tentative="1">
+      <w:start w:val="1"/>
+      <w:numFmt w:val="bullet"/>
+      <w:lvlText w:val="o"/>
+      <w:lvlJc w:val="left"/>
+      <w:pPr>
+        <w:ind w:left="1440" w:hanging="360"/>
+      </w:pPr>
+      <w:rPr>
+        <w:rFonts w:ascii="Courier New" w:hAnsi="Courier New" w:cs="Courier New" w:hint="default"/>
+      </w:rPr>
+    </w:lvl>
+    <w:lvl w:ilvl="2" w:tplc="04090005" w:tentative="1">
+      <w:start w:val="1"/>
+      <w:numFmt w:val="bullet"/>
+      <w:lvlText w:val=""/>
+      <w:lvlJc w:val="left"/>
+      <w:pPr>
+        <w:ind w:left="2160" w:hanging="360"/>
+      </w:pPr>
+      <w:rPr>
+        <w:rFonts w:ascii="Wingdings" w:hAnsi="Wingdings" w:hint="default"/>
+      </w:rPr>
+    </w:lvl>
+    <w:lvl w:ilvl="3" w:tplc="04090001" w:tentative="1">
+      <w:start w:val="1"/>
+      <w:numFmt w:val="bullet"/>
+      <w:lvlText w:val=""/>
+      <w:lvlJc w:val="left"/>
+      <w:pPr>
+        <w:ind w:left="2880" w:hanging="360"/>
+      </w:pPr>
+      <w:rPr>
+        <w:rFonts w:ascii="Symbol" w:hAnsi="Symbol" w:hint="default"/>
+      </w:rPr>
+    </w:lvl>
+    <w:lvl w:ilvl="4" w:tplc="04090003" w:tentative="1">
+      <w:start w:val="1"/>
+      <w:numFmt w:val="bullet"/>
+      <w:lvlText w:val="o"/>
+      <w:lvlJc w:val="left"/>
+      <w:pPr>
+        <w:ind w:left="3600" w:hanging="360"/>
+      </w:pPr>
+      <w:rPr>
+        <w:rFonts w:ascii="Courier New" w:hAnsi="Courier New" w:cs="Courier New" w:hint="default"/>
+      </w:rPr>
+    </w:lvl>
+    <w:lvl w:ilvl="5" w:tplc="04090005" w:tentative="1">
+      <w:start w:val="1"/>
+      <w:numFmt w:val="bullet"/>
+      <w:lvlText w:val=""/>
+      <w:lvlJc w:val="left"/>
+      <w:pPr>
+        <w:ind w:left="4320" w:hanging="360"/>
+      </w:pPr>
+      <w:rPr>
+        <w:rFonts w:ascii="Wingdings" w:hAnsi="Wingdings" w:hint="default"/>
+      </w:rPr>
+    </w:lvl>
+    <w:lvl w:ilvl="6" w:tplc="04090001" w:tentative="1">
+      <w:start w:val="1"/>
+      <w:numFmt w:val="bullet"/>
+      <w:lvlText w:val=""/>
+      <w:lvlJc w:val="left"/>
+      <w:pPr>
+        <w:ind w:left="5040" w:hanging="360"/>
+      </w:pPr>
+      <w:rPr>
+        <w:rFonts w:ascii="Symbol" w:hAnsi="Symbol" w:hint="default"/>
+      </w:rPr>
+    </w:lvl>
+    <w:lvl w:ilvl="7" w:tplc="04090003" w:tentative="1">
+      <w:start w:val="1"/>
+      <w:numFmt w:val="bullet"/>
+      <w:lvlText w:val="o"/>
+      <w:lvlJc w:val="left"/>
+      <w:pPr>
+        <w:ind w:left="5760" w:hanging="360"/>
+      </w:pPr>
+      <w:rPr>
+        <w:rFonts w:ascii="Courier New" w:hAnsi="Courier New" w:cs="Courier New" w:hint="default"/>
+      </w:rPr>
+    </w:lvl>
+    <w:lvl w:ilvl="8" w:tplc="04090005" w:tentative="1">
+      <w:start w:val="1"/>
+      <w:numFmt w:val="bullet"/>
+      <w:lvlText w:val=""/>
+      <w:lvlJc w:val="left"/>
+      <w:pPr>
+        <w:ind w:left="6480" w:hanging="360"/>
+      </w:pPr>
+      <w:rPr>
+        <w:rFonts w:ascii="Wingdings" w:hAnsi="Wingdings" w:hint="default"/>
+      </w:rPr>
+    </w:lvl>
+  </w:abstractNum>
+  <w:abstractNum w:abstractNumId="1">
     <w:nsid w:val="4F3A1D91"/>
     <w:multiLevelType w:val="hybridMultilevel"/>
     <w:tmpl w:val="D0E2F250"/>
@@ -436,7 +627,7 @@
       </w:rPr>
     </w:lvl>
   </w:abstractNum>
-  <w:abstractNum w:abstractNumId="1">
+  <w:abstractNum w:abstractNumId="2">
     <w:nsid w:val="506E4287"/>
     <w:multiLevelType w:val="hybridMultilevel"/>
     <w:tmpl w:val="CD0AB098"/>
@@ -550,9 +741,12 @@
     </w:lvl>
   </w:abstractNum>
   <w:num w:numId="1">
+    <w:abstractNumId w:val="2"/>
+  </w:num>
+  <w:num w:numId="2">
     <w:abstractNumId w:val="1"/>
   </w:num>
-  <w:num w:numId="2">
+  <w:num w:numId="3">
     <w:abstractNumId w:val="0"/>
   </w:num>
 </w:numbering>
@@ -1557,7 +1751,7 @@
 </file>
 
 <file path=customXml/itemProps1.xml><?xml version="1.0" encoding="utf-8"?>
-<ds:datastoreItem xmlns:ds="http://schemas.openxmlformats.org/officeDocument/2006/customXml" ds:itemID="{EBCA1A1B-DAAC-F04A-8E07-6B2F7671EC8D}">
+<ds:datastoreItem xmlns:ds="http://schemas.openxmlformats.org/officeDocument/2006/customXml" ds:itemID="{78B8C294-5681-9046-8E6D-88E2C1B2BCF2}">
   <ds:schemaRefs>
     <ds:schemaRef ds:uri="http://schemas.openxmlformats.org/officeDocument/2006/bibliography"/>
   </ds:schemaRefs>

</xml_diff>

<commit_message>
Finished week 5's entry and logged progress in week 6
</commit_message>
<xml_diff>
--- a/Documentation/Diary.docx
+++ b/Documentation/Diary.docx
@@ -60,7 +60,6 @@
           <w:id w:val="-1367520424"/>
           <w:citation/>
         </w:sdtPr>
-        <w:sdtEndPr/>
         <w:sdtContent>
           <w:r>
             <w:fldChar w:fldCharType="begin"/>
@@ -217,7 +216,6 @@
           <w:id w:val="1369645808"/>
           <w:citation/>
         </w:sdtPr>
-        <w:sdtEndPr/>
         <w:sdtContent>
           <w:r>
             <w:fldChar w:fldCharType="begin"/>
@@ -384,11 +382,255 @@
       <w:r>
         <w:t>Confusion</w:t>
       </w:r>
+      <w:r>
+        <w:t xml:space="preserve"> resolved, new code written, and tested</w:t>
+      </w:r>
+    </w:p>
+    <w:p>
+      <w:pPr>
+        <w:pStyle w:val="Heading1"/>
+      </w:pPr>
+      <w:r>
+        <w:lastRenderedPageBreak/>
+        <w:t>Week 5 (8/2/2016 – 14/2/2016)</w:t>
+      </w:r>
+    </w:p>
+    <w:p>
+      <w:pPr>
+        <w:pStyle w:val="ListParagraph"/>
+        <w:numPr>
+          <w:ilvl w:val="0"/>
+          <w:numId w:val="4"/>
+        </w:numPr>
+      </w:pPr>
+      <w:r>
+        <w:t>Noted that the small number of dominant colours were overpowering the majority, making them difficult to see</w:t>
+      </w:r>
+    </w:p>
+    <w:p>
+      <w:pPr>
+        <w:pStyle w:val="ListParagraph"/>
+        <w:numPr>
+          <w:ilvl w:val="0"/>
+          <w:numId w:val="4"/>
+        </w:numPr>
+      </w:pPr>
+      <w:r>
+        <w:t>Took natural logarithm of values to prevent smaller values from being dwarfed</w:t>
+      </w:r>
+    </w:p>
+    <w:p>
+      <w:pPr>
+        <w:pStyle w:val="ListParagraph"/>
+        <w:numPr>
+          <w:ilvl w:val="0"/>
+          <w:numId w:val="4"/>
+        </w:numPr>
+      </w:pPr>
+      <w:r>
+        <w:t>It worked, however when a bin had only 1 entry, the size of the plot would be 0 (</w:t>
+      </w:r>
+      <w:proofErr w:type="spellStart"/>
+      <w:proofErr w:type="gramStart"/>
+      <w:r>
+        <w:t>ln</w:t>
+      </w:r>
+      <w:proofErr w:type="spellEnd"/>
+      <w:r>
+        <w:t>(</w:t>
+      </w:r>
+      <w:proofErr w:type="gramEnd"/>
+      <w:r>
+        <w:t>1) = 0)</w:t>
+      </w:r>
+      <w:r>
+        <w:t xml:space="preserve"> and the plot is drawn very big for some reason</w:t>
+      </w:r>
+    </w:p>
+    <w:p>
+      <w:pPr>
+        <w:pStyle w:val="ListParagraph"/>
+        <w:numPr>
+          <w:ilvl w:val="0"/>
+          <w:numId w:val="4"/>
+        </w:numPr>
+      </w:pPr>
+      <w:r>
+        <w:t xml:space="preserve">These </w:t>
+      </w:r>
+      <w:proofErr w:type="gramStart"/>
+      <w:r>
+        <w:t>1 value</w:t>
+      </w:r>
+      <w:proofErr w:type="gramEnd"/>
+      <w:r>
+        <w:t xml:space="preserve"> colours </w:t>
+      </w:r>
+      <w:r>
+        <w:t>will have to be either ignored or increased by 1. But they are so small t</w:t>
+      </w:r>
+      <w:r>
+        <w:t>hat this will hardly be noticed</w:t>
+      </w:r>
+    </w:p>
+    <w:p>
+      <w:pPr>
+        <w:pStyle w:val="ListParagraph"/>
+        <w:numPr>
+          <w:ilvl w:val="0"/>
+          <w:numId w:val="4"/>
+        </w:numPr>
+      </w:pPr>
+      <w:r>
+        <w:t xml:space="preserve">I decided to use </w:t>
+      </w:r>
+      <w:proofErr w:type="spellStart"/>
+      <w:proofErr w:type="gramStart"/>
+      <w:r>
+        <w:t>ln</w:t>
+      </w:r>
+      <w:proofErr w:type="spellEnd"/>
+      <w:r>
+        <w:t>(</w:t>
+      </w:r>
+      <w:proofErr w:type="gramEnd"/>
+      <w:r>
+        <w:t>x+1), which passes through the origin, ensuring that y is only 0 when the value is 0. It does skew values slightly, but I thought this was better than omitting all results</w:t>
+      </w:r>
+      <w:r>
+        <w:t xml:space="preserve"> with a value of 1</w:t>
+      </w:r>
+    </w:p>
+    <w:p/>
+    <w:p>
+      <w:pPr>
+        <w:pStyle w:val="ListParagraph"/>
+        <w:numPr>
+          <w:ilvl w:val="0"/>
+          <w:numId w:val="4"/>
+        </w:numPr>
+      </w:pPr>
+      <w:r>
+        <w:t>If a sphere radius is below the minimum, do you omit it or set it to the minimum radius?</w:t>
+      </w:r>
+    </w:p>
+    <w:p/>
+    <w:p>
+      <w:pPr>
+        <w:pStyle w:val="Heading1"/>
+      </w:pPr>
+      <w:r>
+        <w:t>Week 6 (15/2/2016 – 21/2/2016)</w:t>
+      </w:r>
+    </w:p>
+    <w:p>
+      <w:pPr>
+        <w:pStyle w:val="ListParagraph"/>
+        <w:numPr>
+          <w:ilvl w:val="0"/>
+          <w:numId w:val="5"/>
+        </w:numPr>
+      </w:pPr>
+      <w:r>
+        <w:t xml:space="preserve">Used simplified colour transformations (found at </w:t>
+      </w:r>
+      <w:hyperlink r:id="rId7" w:history="1">
+        <w:r>
+          <w:rPr>
+            <w:rStyle w:val="Hyperlink"/>
+          </w:rPr>
+          <w:t>http://www.easyrgb.com/index.php?X=MATH&amp;H=07#text7</w:t>
+        </w:r>
+      </w:hyperlink>
+      <w:r>
+        <w:t>) to convert from RGB to Lab</w:t>
+      </w:r>
+    </w:p>
+    <w:p>
+      <w:pPr>
+        <w:pStyle w:val="ListParagraph"/>
+        <w:numPr>
+          <w:ilvl w:val="0"/>
+          <w:numId w:val="5"/>
+        </w:numPr>
+      </w:pPr>
+      <w:r>
+        <w:t xml:space="preserve">Refactored </w:t>
+      </w:r>
+      <w:proofErr w:type="spellStart"/>
+      <w:r>
+        <w:t>ColorRGB</w:t>
+      </w:r>
+      <w:proofErr w:type="spellEnd"/>
+      <w:r>
+        <w:t xml:space="preserve"> class to incorporate both RGB and Lab values into a single object</w:t>
+      </w:r>
+    </w:p>
+    <w:p>
+      <w:pPr>
+        <w:pStyle w:val="ListParagraph"/>
+        <w:numPr>
+          <w:ilvl w:val="0"/>
+          <w:numId w:val="5"/>
+        </w:numPr>
+      </w:pPr>
+      <w:r>
+        <w:t xml:space="preserve">New </w:t>
+      </w:r>
+      <w:proofErr w:type="spellStart"/>
+      <w:r>
+        <w:t>Color</w:t>
+      </w:r>
+      <w:proofErr w:type="spellEnd"/>
+      <w:r>
+        <w:t xml:space="preserve"> class also includes the code to convert between colours spaces</w:t>
+      </w:r>
+    </w:p>
+    <w:p>
+      <w:pPr>
+        <w:pStyle w:val="ListParagraph"/>
+        <w:numPr>
+          <w:ilvl w:val="0"/>
+          <w:numId w:val="5"/>
+        </w:numPr>
+      </w:pPr>
+      <w:r>
+        <w:t xml:space="preserve">Decided not to port code for colour quantisation into </w:t>
+      </w:r>
+      <w:proofErr w:type="spellStart"/>
+      <w:r>
+        <w:t>Color</w:t>
+      </w:r>
+      <w:proofErr w:type="spellEnd"/>
+      <w:r>
+        <w:t xml:space="preserve"> class too, because the colours should be stored in max resolution (24-bit) and only quantised when they are to be displayed</w:t>
+      </w:r>
+    </w:p>
+    <w:p>
+      <w:pPr>
+        <w:pStyle w:val="ListParagraph"/>
+        <w:numPr>
+          <w:ilvl w:val="0"/>
+          <w:numId w:val="5"/>
+        </w:numPr>
+      </w:pPr>
+      <w:r>
+        <w:t>Note: Look into those things that Richard mentioned in the graphics lecture for detecting which parts of code are taking the longest</w:t>
+      </w:r>
+    </w:p>
+    <w:p>
+      <w:pPr>
+        <w:pStyle w:val="ListParagraph"/>
+        <w:numPr>
+          <w:ilvl w:val="0"/>
+          <w:numId w:val="5"/>
+        </w:numPr>
+      </w:pPr>
+      <w:r>
+        <w:t>Wrote tests for the colour space transformations using test values obtained from same site as formulae</w:t>
+      </w:r>
       <w:bookmarkStart w:id="0" w:name="_GoBack"/>
       <w:bookmarkEnd w:id="0"/>
-      <w:r>
-        <w:t xml:space="preserve"> resolved, new code written, and tested</w:t>
-      </w:r>
     </w:p>
     <w:sectPr>
       <w:pgSz w:w="12240" w:h="15840"/>
@@ -740,6 +982,232 @@
       </w:rPr>
     </w:lvl>
   </w:abstractNum>
+  <w:abstractNum w:abstractNumId="3">
+    <w:nsid w:val="54394E4F"/>
+    <w:multiLevelType w:val="hybridMultilevel"/>
+    <w:tmpl w:val="A8569194"/>
+    <w:lvl w:ilvl="0" w:tplc="04090001">
+      <w:start w:val="1"/>
+      <w:numFmt w:val="bullet"/>
+      <w:lvlText w:val=""/>
+      <w:lvlJc w:val="left"/>
+      <w:pPr>
+        <w:ind w:left="720" w:hanging="360"/>
+      </w:pPr>
+      <w:rPr>
+        <w:rFonts w:ascii="Symbol" w:hAnsi="Symbol" w:hint="default"/>
+      </w:rPr>
+    </w:lvl>
+    <w:lvl w:ilvl="1" w:tplc="04090003" w:tentative="1">
+      <w:start w:val="1"/>
+      <w:numFmt w:val="bullet"/>
+      <w:lvlText w:val="o"/>
+      <w:lvlJc w:val="left"/>
+      <w:pPr>
+        <w:ind w:left="1440" w:hanging="360"/>
+      </w:pPr>
+      <w:rPr>
+        <w:rFonts w:ascii="Courier New" w:hAnsi="Courier New" w:hint="default"/>
+      </w:rPr>
+    </w:lvl>
+    <w:lvl w:ilvl="2" w:tplc="04090005" w:tentative="1">
+      <w:start w:val="1"/>
+      <w:numFmt w:val="bullet"/>
+      <w:lvlText w:val=""/>
+      <w:lvlJc w:val="left"/>
+      <w:pPr>
+        <w:ind w:left="2160" w:hanging="360"/>
+      </w:pPr>
+      <w:rPr>
+        <w:rFonts w:ascii="Wingdings" w:hAnsi="Wingdings" w:hint="default"/>
+      </w:rPr>
+    </w:lvl>
+    <w:lvl w:ilvl="3" w:tplc="04090001" w:tentative="1">
+      <w:start w:val="1"/>
+      <w:numFmt w:val="bullet"/>
+      <w:lvlText w:val=""/>
+      <w:lvlJc w:val="left"/>
+      <w:pPr>
+        <w:ind w:left="2880" w:hanging="360"/>
+      </w:pPr>
+      <w:rPr>
+        <w:rFonts w:ascii="Symbol" w:hAnsi="Symbol" w:hint="default"/>
+      </w:rPr>
+    </w:lvl>
+    <w:lvl w:ilvl="4" w:tplc="04090003" w:tentative="1">
+      <w:start w:val="1"/>
+      <w:numFmt w:val="bullet"/>
+      <w:lvlText w:val="o"/>
+      <w:lvlJc w:val="left"/>
+      <w:pPr>
+        <w:ind w:left="3600" w:hanging="360"/>
+      </w:pPr>
+      <w:rPr>
+        <w:rFonts w:ascii="Courier New" w:hAnsi="Courier New" w:hint="default"/>
+      </w:rPr>
+    </w:lvl>
+    <w:lvl w:ilvl="5" w:tplc="04090005" w:tentative="1">
+      <w:start w:val="1"/>
+      <w:numFmt w:val="bullet"/>
+      <w:lvlText w:val=""/>
+      <w:lvlJc w:val="left"/>
+      <w:pPr>
+        <w:ind w:left="4320" w:hanging="360"/>
+      </w:pPr>
+      <w:rPr>
+        <w:rFonts w:ascii="Wingdings" w:hAnsi="Wingdings" w:hint="default"/>
+      </w:rPr>
+    </w:lvl>
+    <w:lvl w:ilvl="6" w:tplc="04090001" w:tentative="1">
+      <w:start w:val="1"/>
+      <w:numFmt w:val="bullet"/>
+      <w:lvlText w:val=""/>
+      <w:lvlJc w:val="left"/>
+      <w:pPr>
+        <w:ind w:left="5040" w:hanging="360"/>
+      </w:pPr>
+      <w:rPr>
+        <w:rFonts w:ascii="Symbol" w:hAnsi="Symbol" w:hint="default"/>
+      </w:rPr>
+    </w:lvl>
+    <w:lvl w:ilvl="7" w:tplc="04090003" w:tentative="1">
+      <w:start w:val="1"/>
+      <w:numFmt w:val="bullet"/>
+      <w:lvlText w:val="o"/>
+      <w:lvlJc w:val="left"/>
+      <w:pPr>
+        <w:ind w:left="5760" w:hanging="360"/>
+      </w:pPr>
+      <w:rPr>
+        <w:rFonts w:ascii="Courier New" w:hAnsi="Courier New" w:hint="default"/>
+      </w:rPr>
+    </w:lvl>
+    <w:lvl w:ilvl="8" w:tplc="04090005" w:tentative="1">
+      <w:start w:val="1"/>
+      <w:numFmt w:val="bullet"/>
+      <w:lvlText w:val=""/>
+      <w:lvlJc w:val="left"/>
+      <w:pPr>
+        <w:ind w:left="6480" w:hanging="360"/>
+      </w:pPr>
+      <w:rPr>
+        <w:rFonts w:ascii="Wingdings" w:hAnsi="Wingdings" w:hint="default"/>
+      </w:rPr>
+    </w:lvl>
+  </w:abstractNum>
+  <w:abstractNum w:abstractNumId="4">
+    <w:nsid w:val="6672768B"/>
+    <w:multiLevelType w:val="hybridMultilevel"/>
+    <w:tmpl w:val="2D8E0ACE"/>
+    <w:lvl w:ilvl="0" w:tplc="04090001">
+      <w:start w:val="1"/>
+      <w:numFmt w:val="bullet"/>
+      <w:lvlText w:val=""/>
+      <w:lvlJc w:val="left"/>
+      <w:pPr>
+        <w:ind w:left="720" w:hanging="360"/>
+      </w:pPr>
+      <w:rPr>
+        <w:rFonts w:ascii="Symbol" w:hAnsi="Symbol" w:hint="default"/>
+      </w:rPr>
+    </w:lvl>
+    <w:lvl w:ilvl="1" w:tplc="04090003" w:tentative="1">
+      <w:start w:val="1"/>
+      <w:numFmt w:val="bullet"/>
+      <w:lvlText w:val="o"/>
+      <w:lvlJc w:val="left"/>
+      <w:pPr>
+        <w:ind w:left="1440" w:hanging="360"/>
+      </w:pPr>
+      <w:rPr>
+        <w:rFonts w:ascii="Courier New" w:hAnsi="Courier New" w:hint="default"/>
+      </w:rPr>
+    </w:lvl>
+    <w:lvl w:ilvl="2" w:tplc="04090005" w:tentative="1">
+      <w:start w:val="1"/>
+      <w:numFmt w:val="bullet"/>
+      <w:lvlText w:val=""/>
+      <w:lvlJc w:val="left"/>
+      <w:pPr>
+        <w:ind w:left="2160" w:hanging="360"/>
+      </w:pPr>
+      <w:rPr>
+        <w:rFonts w:ascii="Wingdings" w:hAnsi="Wingdings" w:hint="default"/>
+      </w:rPr>
+    </w:lvl>
+    <w:lvl w:ilvl="3" w:tplc="04090001" w:tentative="1">
+      <w:start w:val="1"/>
+      <w:numFmt w:val="bullet"/>
+      <w:lvlText w:val=""/>
+      <w:lvlJc w:val="left"/>
+      <w:pPr>
+        <w:ind w:left="2880" w:hanging="360"/>
+      </w:pPr>
+      <w:rPr>
+        <w:rFonts w:ascii="Symbol" w:hAnsi="Symbol" w:hint="default"/>
+      </w:rPr>
+    </w:lvl>
+    <w:lvl w:ilvl="4" w:tplc="04090003" w:tentative="1">
+      <w:start w:val="1"/>
+      <w:numFmt w:val="bullet"/>
+      <w:lvlText w:val="o"/>
+      <w:lvlJc w:val="left"/>
+      <w:pPr>
+        <w:ind w:left="3600" w:hanging="360"/>
+      </w:pPr>
+      <w:rPr>
+        <w:rFonts w:ascii="Courier New" w:hAnsi="Courier New" w:hint="default"/>
+      </w:rPr>
+    </w:lvl>
+    <w:lvl w:ilvl="5" w:tplc="04090005" w:tentative="1">
+      <w:start w:val="1"/>
+      <w:numFmt w:val="bullet"/>
+      <w:lvlText w:val=""/>
+      <w:lvlJc w:val="left"/>
+      <w:pPr>
+        <w:ind w:left="4320" w:hanging="360"/>
+      </w:pPr>
+      <w:rPr>
+        <w:rFonts w:ascii="Wingdings" w:hAnsi="Wingdings" w:hint="default"/>
+      </w:rPr>
+    </w:lvl>
+    <w:lvl w:ilvl="6" w:tplc="04090001" w:tentative="1">
+      <w:start w:val="1"/>
+      <w:numFmt w:val="bullet"/>
+      <w:lvlText w:val=""/>
+      <w:lvlJc w:val="left"/>
+      <w:pPr>
+        <w:ind w:left="5040" w:hanging="360"/>
+      </w:pPr>
+      <w:rPr>
+        <w:rFonts w:ascii="Symbol" w:hAnsi="Symbol" w:hint="default"/>
+      </w:rPr>
+    </w:lvl>
+    <w:lvl w:ilvl="7" w:tplc="04090003" w:tentative="1">
+      <w:start w:val="1"/>
+      <w:numFmt w:val="bullet"/>
+      <w:lvlText w:val="o"/>
+      <w:lvlJc w:val="left"/>
+      <w:pPr>
+        <w:ind w:left="5760" w:hanging="360"/>
+      </w:pPr>
+      <w:rPr>
+        <w:rFonts w:ascii="Courier New" w:hAnsi="Courier New" w:hint="default"/>
+      </w:rPr>
+    </w:lvl>
+    <w:lvl w:ilvl="8" w:tplc="04090005" w:tentative="1">
+      <w:start w:val="1"/>
+      <w:numFmt w:val="bullet"/>
+      <w:lvlText w:val=""/>
+      <w:lvlJc w:val="left"/>
+      <w:pPr>
+        <w:ind w:left="6480" w:hanging="360"/>
+      </w:pPr>
+      <w:rPr>
+        <w:rFonts w:ascii="Wingdings" w:hAnsi="Wingdings" w:hint="default"/>
+      </w:rPr>
+    </w:lvl>
+  </w:abstractNum>
   <w:num w:numId="1">
     <w:abstractNumId w:val="2"/>
   </w:num>
@@ -748,6 +1216,12 @@
   </w:num>
   <w:num w:numId="3">
     <w:abstractNumId w:val="0"/>
+  </w:num>
+  <w:num w:numId="4">
+    <w:abstractNumId w:val="3"/>
+  </w:num>
+  <w:num w:numId="5">
+    <w:abstractNumId w:val="4"/>
   </w:num>
 </w:numbering>
 </file>
@@ -939,6 +1413,30 @@
       <w:szCs w:val="32"/>
     </w:rPr>
   </w:style>
+  <w:style w:type="paragraph" w:styleId="Heading2">
+    <w:name w:val="heading 2"/>
+    <w:basedOn w:val="Normal"/>
+    <w:next w:val="Normal"/>
+    <w:link w:val="Heading2Char"/>
+    <w:uiPriority w:val="9"/>
+    <w:unhideWhenUsed/>
+    <w:qFormat/>
+    <w:rsid w:val="003C0488"/>
+    <w:pPr>
+      <w:keepNext/>
+      <w:keepLines/>
+      <w:spacing w:before="200"/>
+      <w:outlineLvl w:val="1"/>
+    </w:pPr>
+    <w:rPr>
+      <w:rFonts w:asciiTheme="majorHAnsi" w:eastAsiaTheme="majorEastAsia" w:hAnsiTheme="majorHAnsi" w:cstheme="majorBidi"/>
+      <w:b/>
+      <w:bCs/>
+      <w:color w:val="4F81BD" w:themeColor="accent1"/>
+      <w:sz w:val="26"/>
+      <w:szCs w:val="26"/>
+    </w:rPr>
+  </w:style>
   <w:style w:type="character" w:default="1" w:styleId="DefaultParagraphFont">
     <w:name w:val="Default Paragraph Font"/>
     <w:uiPriority w:val="1"/>
@@ -1063,6 +1561,33 @@
       <w:ind w:left="720"/>
       <w:contextualSpacing/>
     </w:pPr>
+  </w:style>
+  <w:style w:type="character" w:customStyle="1" w:styleId="Heading2Char">
+    <w:name w:val="Heading 2 Char"/>
+    <w:basedOn w:val="DefaultParagraphFont"/>
+    <w:link w:val="Heading2"/>
+    <w:uiPriority w:val="9"/>
+    <w:rsid w:val="003C0488"/>
+    <w:rPr>
+      <w:rFonts w:asciiTheme="majorHAnsi" w:eastAsiaTheme="majorEastAsia" w:hAnsiTheme="majorHAnsi" w:cstheme="majorBidi"/>
+      <w:b/>
+      <w:bCs/>
+      <w:color w:val="4F81BD" w:themeColor="accent1"/>
+      <w:sz w:val="26"/>
+      <w:szCs w:val="26"/>
+      <w:lang w:eastAsia="en-US"/>
+    </w:rPr>
+  </w:style>
+  <w:style w:type="character" w:styleId="Hyperlink">
+    <w:name w:val="Hyperlink"/>
+    <w:basedOn w:val="DefaultParagraphFont"/>
+    <w:uiPriority w:val="99"/>
+    <w:unhideWhenUsed/>
+    <w:rsid w:val="00F0048C"/>
+    <w:rPr>
+      <w:color w:val="0000FF" w:themeColor="hyperlink"/>
+      <w:u w:val="single"/>
+    </w:rPr>
   </w:style>
 </w:styles>
 </file>
@@ -1254,6 +1779,30 @@
       <w:szCs w:val="32"/>
     </w:rPr>
   </w:style>
+  <w:style w:type="paragraph" w:styleId="Heading2">
+    <w:name w:val="heading 2"/>
+    <w:basedOn w:val="Normal"/>
+    <w:next w:val="Normal"/>
+    <w:link w:val="Heading2Char"/>
+    <w:uiPriority w:val="9"/>
+    <w:unhideWhenUsed/>
+    <w:qFormat/>
+    <w:rsid w:val="003C0488"/>
+    <w:pPr>
+      <w:keepNext/>
+      <w:keepLines/>
+      <w:spacing w:before="200"/>
+      <w:outlineLvl w:val="1"/>
+    </w:pPr>
+    <w:rPr>
+      <w:rFonts w:asciiTheme="majorHAnsi" w:eastAsiaTheme="majorEastAsia" w:hAnsiTheme="majorHAnsi" w:cstheme="majorBidi"/>
+      <w:b/>
+      <w:bCs/>
+      <w:color w:val="4F81BD" w:themeColor="accent1"/>
+      <w:sz w:val="26"/>
+      <w:szCs w:val="26"/>
+    </w:rPr>
+  </w:style>
   <w:style w:type="character" w:default="1" w:styleId="DefaultParagraphFont">
     <w:name w:val="Default Paragraph Font"/>
     <w:uiPriority w:val="1"/>
@@ -1378,6 +1927,33 @@
       <w:ind w:left="720"/>
       <w:contextualSpacing/>
     </w:pPr>
+  </w:style>
+  <w:style w:type="character" w:customStyle="1" w:styleId="Heading2Char">
+    <w:name w:val="Heading 2 Char"/>
+    <w:basedOn w:val="DefaultParagraphFont"/>
+    <w:link w:val="Heading2"/>
+    <w:uiPriority w:val="9"/>
+    <w:rsid w:val="003C0488"/>
+    <w:rPr>
+      <w:rFonts w:asciiTheme="majorHAnsi" w:eastAsiaTheme="majorEastAsia" w:hAnsiTheme="majorHAnsi" w:cstheme="majorBidi"/>
+      <w:b/>
+      <w:bCs/>
+      <w:color w:val="4F81BD" w:themeColor="accent1"/>
+      <w:sz w:val="26"/>
+      <w:szCs w:val="26"/>
+      <w:lang w:eastAsia="en-US"/>
+    </w:rPr>
+  </w:style>
+  <w:style w:type="character" w:styleId="Hyperlink">
+    <w:name w:val="Hyperlink"/>
+    <w:basedOn w:val="DefaultParagraphFont"/>
+    <w:uiPriority w:val="99"/>
+    <w:unhideWhenUsed/>
+    <w:rsid w:val="00F0048C"/>
+    <w:rPr>
+      <w:color w:val="0000FF" w:themeColor="hyperlink"/>
+      <w:u w:val="single"/>
+    </w:rPr>
   </w:style>
 </w:styles>
 </file>
@@ -1751,7 +2327,7 @@
 </file>
 
 <file path=customXml/itemProps1.xml><?xml version="1.0" encoding="utf-8"?>
-<ds:datastoreItem xmlns:ds="http://schemas.openxmlformats.org/officeDocument/2006/customXml" ds:itemID="{78B8C294-5681-9046-8E6D-88E2C1B2BCF2}">
+<ds:datastoreItem xmlns:ds="http://schemas.openxmlformats.org/officeDocument/2006/customXml" ds:itemID="{8681829B-CEE5-BC44-9B4F-2ACAAFCB60B1}">
   <ds:schemaRefs>
     <ds:schemaRef ds:uri="http://schemas.openxmlformats.org/officeDocument/2006/bibliography"/>
   </ds:schemaRefs>

</xml_diff>

<commit_message>
Implemented conversion for RGB to Lab and back Started working on rendering the Lab space. Currently draws axes with correct colours at ends, however colours are interpolated incorrectly between. Must use shaders!
</commit_message>
<xml_diff>
--- a/Documentation/Diary.docx
+++ b/Documentation/Diary.docx
@@ -45,21 +45,14 @@
         </w:numPr>
       </w:pPr>
       <w:r>
-        <w:t xml:space="preserve">Prototype code was refactored into MVC using Alex </w:t>
-      </w:r>
-      <w:proofErr w:type="spellStart"/>
-      <w:r>
-        <w:t>Netkachov’s</w:t>
-      </w:r>
-      <w:proofErr w:type="spellEnd"/>
-      <w:r>
-        <w:t xml:space="preserve"> </w:t>
+        <w:t xml:space="preserve">Prototype code was refactored into MVC using Alex Netkachov’s </w:t>
       </w:r>
       <w:sdt>
         <w:sdtPr>
           <w:id w:val="-1367520424"/>
           <w:citation/>
         </w:sdtPr>
+        <w:sdtEndPr/>
         <w:sdtContent>
           <w:r>
             <w:fldChar w:fldCharType="begin"/>
@@ -190,23 +183,7 @@
         </w:numPr>
       </w:pPr>
       <w:r>
-        <w:t xml:space="preserve">Configured </w:t>
-      </w:r>
-      <w:proofErr w:type="spellStart"/>
-      <w:r>
-        <w:t>WebStorm</w:t>
-      </w:r>
-      <w:proofErr w:type="spellEnd"/>
-      <w:r>
-        <w:t xml:space="preserve"> to use Karma to run </w:t>
-      </w:r>
-      <w:proofErr w:type="spellStart"/>
-      <w:r>
-        <w:t>QUnit</w:t>
-      </w:r>
-      <w:proofErr w:type="spellEnd"/>
-      <w:r>
-        <w:t xml:space="preserve"> tests</w:t>
+        <w:t>Configured WebStorm to use Karma to run QUnit tests</w:t>
       </w:r>
       <w:r>
         <w:t xml:space="preserve"> </w:t>
@@ -216,6 +193,7 @@
           <w:id w:val="1369645808"/>
           <w:citation/>
         </w:sdtPr>
+        <w:sdtEndPr/>
         <w:sdtContent>
           <w:r>
             <w:fldChar w:fldCharType="begin"/>
@@ -254,15 +232,7 @@
         </w:numPr>
       </w:pPr>
       <w:r>
-        <w:t xml:space="preserve">Tests written for some existing code, mostly easy to test functions such as the </w:t>
-      </w:r>
-      <w:proofErr w:type="spellStart"/>
-      <w:r>
-        <w:t>utils</w:t>
-      </w:r>
-      <w:proofErr w:type="spellEnd"/>
-      <w:r>
-        <w:t xml:space="preserve"> and model</w:t>
+        <w:t>Tests written for some existing code, mostly easy to test functions such as the utils and model</w:t>
       </w:r>
     </w:p>
     <w:p>
@@ -292,15 +262,7 @@
         </w:numPr>
       </w:pPr>
       <w:r>
-        <w:t>Colour quantisation function in the model is the first to be written using TDD (</w:t>
-      </w:r>
-      <w:proofErr w:type="spellStart"/>
-      <w:r>
-        <w:t>ish</w:t>
-      </w:r>
-      <w:proofErr w:type="spellEnd"/>
-      <w:r>
-        <w:t>!)</w:t>
+        <w:t>Colour quantisation function in the model is the first to be written using TDD (ish!)</w:t>
       </w:r>
     </w:p>
     <w:p>
@@ -428,20 +390,7 @@
         </w:numPr>
       </w:pPr>
       <w:r>
-        <w:t>It worked, however when a bin had only 1 entry, the size of the plot would be 0 (</w:t>
-      </w:r>
-      <w:proofErr w:type="spellStart"/>
-      <w:proofErr w:type="gramStart"/>
-      <w:r>
-        <w:t>ln</w:t>
-      </w:r>
-      <w:proofErr w:type="spellEnd"/>
-      <w:r>
-        <w:t>(</w:t>
-      </w:r>
-      <w:proofErr w:type="gramEnd"/>
-      <w:r>
-        <w:t>1) = 0)</w:t>
+        <w:t>It worked, however when a bin had only 1 entry, the size of the plot would be 0 (ln(1) = 0)</w:t>
       </w:r>
       <w:r>
         <w:t xml:space="preserve"> and the plot is drawn very big for some reason</w:t>
@@ -456,15 +405,7 @@
         </w:numPr>
       </w:pPr>
       <w:r>
-        <w:t xml:space="preserve">These </w:t>
-      </w:r>
-      <w:proofErr w:type="gramStart"/>
-      <w:r>
-        <w:t>1 value</w:t>
-      </w:r>
-      <w:proofErr w:type="gramEnd"/>
-      <w:r>
-        <w:t xml:space="preserve"> colours </w:t>
+        <w:t xml:space="preserve">These 1 value colours </w:t>
       </w:r>
       <w:r>
         <w:t>will have to be either ignored or increased by 1. But they are so small t</w:t>
@@ -482,20 +423,7 @@
         </w:numPr>
       </w:pPr>
       <w:r>
-        <w:t xml:space="preserve">I decided to use </w:t>
-      </w:r>
-      <w:proofErr w:type="spellStart"/>
-      <w:proofErr w:type="gramStart"/>
-      <w:r>
-        <w:t>ln</w:t>
-      </w:r>
-      <w:proofErr w:type="spellEnd"/>
-      <w:r>
-        <w:t>(</w:t>
-      </w:r>
-      <w:proofErr w:type="gramEnd"/>
-      <w:r>
-        <w:t>x+1), which passes through the origin, ensuring that y is only 0 when the value is 0. It does skew values slightly, but I thought this was better than omitting all results</w:t>
+        <w:t>I decided to use ln(x+1), which passes through the origin, ensuring that y is only 0 when the value is 0. It does skew values slightly, but I thought this was better than omitting all results</w:t>
       </w:r>
       <w:r>
         <w:t xml:space="preserve"> with a value of 1</w:t>
@@ -534,7 +462,7 @@
       <w:r>
         <w:t xml:space="preserve">Used simplified colour transformations (found at </w:t>
       </w:r>
-      <w:hyperlink r:id="rId7" w:history="1">
+      <w:hyperlink r:id="rId7" w:anchor="text7" w:history="1">
         <w:r>
           <w:rPr>
             <w:rStyle w:val="Hyperlink"/>
@@ -555,15 +483,7 @@
         </w:numPr>
       </w:pPr>
       <w:r>
-        <w:t xml:space="preserve">Refactored </w:t>
-      </w:r>
-      <w:proofErr w:type="spellStart"/>
-      <w:r>
-        <w:t>ColorRGB</w:t>
-      </w:r>
-      <w:proofErr w:type="spellEnd"/>
-      <w:r>
-        <w:t xml:space="preserve"> class to incorporate both RGB and Lab values into a single object</w:t>
+        <w:t>Refactored ColorRGB class to incorporate both RGB and Lab values into a single object</w:t>
       </w:r>
     </w:p>
     <w:p>
@@ -575,15 +495,7 @@
         </w:numPr>
       </w:pPr>
       <w:r>
-        <w:t xml:space="preserve">New </w:t>
-      </w:r>
-      <w:proofErr w:type="spellStart"/>
-      <w:r>
-        <w:t>Color</w:t>
-      </w:r>
-      <w:proofErr w:type="spellEnd"/>
-      <w:r>
-        <w:t xml:space="preserve"> class also includes the code to convert between colours spaces</w:t>
+        <w:t>New Color class also includes the code to convert between colours spaces</w:t>
       </w:r>
     </w:p>
     <w:p>
@@ -595,15 +507,7 @@
         </w:numPr>
       </w:pPr>
       <w:r>
-        <w:t xml:space="preserve">Decided not to port code for colour quantisation into </w:t>
-      </w:r>
-      <w:proofErr w:type="spellStart"/>
-      <w:r>
-        <w:t>Color</w:t>
-      </w:r>
-      <w:proofErr w:type="spellEnd"/>
-      <w:r>
-        <w:t xml:space="preserve"> class too, because the colours should be stored in max resolution (24-bit) and only quantised when they are to be displayed</w:t>
+        <w:t>Decided not to port code for colour quantisation into Color class too, because the colours should be stored in max resolution (24-bit) and only quantised when they are to be displayed</w:t>
       </w:r>
     </w:p>
     <w:p>
@@ -629,6 +533,59 @@
       <w:r>
         <w:t>Wrote tests for the colour space transformations using test values obtained from same site as formulae</w:t>
       </w:r>
+    </w:p>
+    <w:p>
+      <w:pPr>
+        <w:pStyle w:val="ListParagraph"/>
+        <w:numPr>
+          <w:ilvl w:val="0"/>
+          <w:numId w:val="5"/>
+        </w:numPr>
+      </w:pPr>
+      <w:r>
+        <w:t>Is this simple formula accurate enough compared to matrix transformations?</w:t>
+      </w:r>
+    </w:p>
+    <w:p>
+      <w:pPr>
+        <w:pStyle w:val="ListParagraph"/>
+        <w:numPr>
+          <w:ilvl w:val="0"/>
+          <w:numId w:val="5"/>
+        </w:numPr>
+      </w:pPr>
+      <w:r>
+        <w:t>The owners of the website assure me they are equivalent but I may conduct further tests to assure myself of this</w:t>
+      </w:r>
+    </w:p>
+    <w:p>
+      <w:pPr>
+        <w:pStyle w:val="ListParagraph"/>
+        <w:numPr>
+          <w:ilvl w:val="0"/>
+          <w:numId w:val="5"/>
+        </w:numPr>
+      </w:pPr>
+      <w:r>
+        <w:t>But for now I will trust their word and continue with development</w:t>
+      </w:r>
+    </w:p>
+    <w:p>
+      <w:pPr>
+        <w:pStyle w:val="Heading1"/>
+      </w:pPr>
+      <w:r>
+        <w:t>Week 7 (22/2/2016 – 28/2/2016)</w:t>
+      </w:r>
+    </w:p>
+    <w:p>
+      <w:pPr>
+        <w:pStyle w:val="ListParagraph"/>
+        <w:numPr>
+          <w:ilvl w:val="0"/>
+          <w:numId w:val="6"/>
+        </w:numPr>
+      </w:pPr>
       <w:bookmarkStart w:id="0" w:name="_GoBack"/>
       <w:bookmarkEnd w:id="0"/>
     </w:p>
@@ -1208,6 +1165,119 @@
       </w:rPr>
     </w:lvl>
   </w:abstractNum>
+  <w:abstractNum w:abstractNumId="5">
+    <w:nsid w:val="751E550C"/>
+    <w:multiLevelType w:val="hybridMultilevel"/>
+    <w:tmpl w:val="066A88F2"/>
+    <w:lvl w:ilvl="0" w:tplc="04090001">
+      <w:start w:val="1"/>
+      <w:numFmt w:val="bullet"/>
+      <w:lvlText w:val=""/>
+      <w:lvlJc w:val="left"/>
+      <w:pPr>
+        <w:ind w:left="720" w:hanging="360"/>
+      </w:pPr>
+      <w:rPr>
+        <w:rFonts w:ascii="Symbol" w:hAnsi="Symbol" w:hint="default"/>
+      </w:rPr>
+    </w:lvl>
+    <w:lvl w:ilvl="1" w:tplc="04090003" w:tentative="1">
+      <w:start w:val="1"/>
+      <w:numFmt w:val="bullet"/>
+      <w:lvlText w:val="o"/>
+      <w:lvlJc w:val="left"/>
+      <w:pPr>
+        <w:ind w:left="1440" w:hanging="360"/>
+      </w:pPr>
+      <w:rPr>
+        <w:rFonts w:ascii="Courier New" w:hAnsi="Courier New" w:hint="default"/>
+      </w:rPr>
+    </w:lvl>
+    <w:lvl w:ilvl="2" w:tplc="04090005" w:tentative="1">
+      <w:start w:val="1"/>
+      <w:numFmt w:val="bullet"/>
+      <w:lvlText w:val=""/>
+      <w:lvlJc w:val="left"/>
+      <w:pPr>
+        <w:ind w:left="2160" w:hanging="360"/>
+      </w:pPr>
+      <w:rPr>
+        <w:rFonts w:ascii="Wingdings" w:hAnsi="Wingdings" w:hint="default"/>
+      </w:rPr>
+    </w:lvl>
+    <w:lvl w:ilvl="3" w:tplc="04090001" w:tentative="1">
+      <w:start w:val="1"/>
+      <w:numFmt w:val="bullet"/>
+      <w:lvlText w:val=""/>
+      <w:lvlJc w:val="left"/>
+      <w:pPr>
+        <w:ind w:left="2880" w:hanging="360"/>
+      </w:pPr>
+      <w:rPr>
+        <w:rFonts w:ascii="Symbol" w:hAnsi="Symbol" w:hint="default"/>
+      </w:rPr>
+    </w:lvl>
+    <w:lvl w:ilvl="4" w:tplc="04090003" w:tentative="1">
+      <w:start w:val="1"/>
+      <w:numFmt w:val="bullet"/>
+      <w:lvlText w:val="o"/>
+      <w:lvlJc w:val="left"/>
+      <w:pPr>
+        <w:ind w:left="3600" w:hanging="360"/>
+      </w:pPr>
+      <w:rPr>
+        <w:rFonts w:ascii="Courier New" w:hAnsi="Courier New" w:hint="default"/>
+      </w:rPr>
+    </w:lvl>
+    <w:lvl w:ilvl="5" w:tplc="04090005" w:tentative="1">
+      <w:start w:val="1"/>
+      <w:numFmt w:val="bullet"/>
+      <w:lvlText w:val=""/>
+      <w:lvlJc w:val="left"/>
+      <w:pPr>
+        <w:ind w:left="4320" w:hanging="360"/>
+      </w:pPr>
+      <w:rPr>
+        <w:rFonts w:ascii="Wingdings" w:hAnsi="Wingdings" w:hint="default"/>
+      </w:rPr>
+    </w:lvl>
+    <w:lvl w:ilvl="6" w:tplc="04090001" w:tentative="1">
+      <w:start w:val="1"/>
+      <w:numFmt w:val="bullet"/>
+      <w:lvlText w:val=""/>
+      <w:lvlJc w:val="left"/>
+      <w:pPr>
+        <w:ind w:left="5040" w:hanging="360"/>
+      </w:pPr>
+      <w:rPr>
+        <w:rFonts w:ascii="Symbol" w:hAnsi="Symbol" w:hint="default"/>
+      </w:rPr>
+    </w:lvl>
+    <w:lvl w:ilvl="7" w:tplc="04090003" w:tentative="1">
+      <w:start w:val="1"/>
+      <w:numFmt w:val="bullet"/>
+      <w:lvlText w:val="o"/>
+      <w:lvlJc w:val="left"/>
+      <w:pPr>
+        <w:ind w:left="5760" w:hanging="360"/>
+      </w:pPr>
+      <w:rPr>
+        <w:rFonts w:ascii="Courier New" w:hAnsi="Courier New" w:hint="default"/>
+      </w:rPr>
+    </w:lvl>
+    <w:lvl w:ilvl="8" w:tplc="04090005" w:tentative="1">
+      <w:start w:val="1"/>
+      <w:numFmt w:val="bullet"/>
+      <w:lvlText w:val=""/>
+      <w:lvlJc w:val="left"/>
+      <w:pPr>
+        <w:ind w:left="6480" w:hanging="360"/>
+      </w:pPr>
+      <w:rPr>
+        <w:rFonts w:ascii="Wingdings" w:hAnsi="Wingdings" w:hint="default"/>
+      </w:rPr>
+    </w:lvl>
+  </w:abstractNum>
   <w:num w:numId="1">
     <w:abstractNumId w:val="2"/>
   </w:num>
@@ -1222,6 +1292,9 @@
   </w:num>
   <w:num w:numId="5">
     <w:abstractNumId w:val="4"/>
+  </w:num>
+  <w:num w:numId="6">
+    <w:abstractNumId w:val="5"/>
   </w:num>
 </w:numbering>
 </file>
@@ -2327,7 +2400,7 @@
 </file>
 
 <file path=customXml/itemProps1.xml><?xml version="1.0" encoding="utf-8"?>
-<ds:datastoreItem xmlns:ds="http://schemas.openxmlformats.org/officeDocument/2006/customXml" ds:itemID="{8681829B-CEE5-BC44-9B4F-2ACAAFCB60B1}">
+<ds:datastoreItem xmlns:ds="http://schemas.openxmlformats.org/officeDocument/2006/customXml" ds:itemID="{09537466-B140-CD49-BFD8-5A9F6C3F7773}">
   <ds:schemaRefs>
     <ds:schemaRef ds:uri="http://schemas.openxmlformats.org/officeDocument/2006/bibliography"/>
   </ds:schemaRefs>

</xml_diff>

<commit_message>
RGB cube now drawn using shaders Lab cube also now drawn, using shaders too Colour space transformations were written in GLSL to acomodate the use of shaders for the Lab space
Next Lab colours should be quantised so they can be plotted on the histogram
</commit_message>
<xml_diff>
--- a/Documentation/Diary.docx
+++ b/Documentation/Diary.docx
@@ -45,7 +45,15 @@
         </w:numPr>
       </w:pPr>
       <w:r>
-        <w:t xml:space="preserve">Prototype code was refactored into MVC using Alex Netkachov’s </w:t>
+        <w:t xml:space="preserve">Prototype code was refactored into MVC using Alex </w:t>
+      </w:r>
+      <w:proofErr w:type="spellStart"/>
+      <w:r>
+        <w:t>Netkachov’s</w:t>
+      </w:r>
+      <w:proofErr w:type="spellEnd"/>
+      <w:r>
+        <w:t xml:space="preserve"> </w:t>
       </w:r>
       <w:sdt>
         <w:sdtPr>
@@ -183,7 +191,23 @@
         </w:numPr>
       </w:pPr>
       <w:r>
-        <w:t>Configured WebStorm to use Karma to run QUnit tests</w:t>
+        <w:t xml:space="preserve">Configured </w:t>
+      </w:r>
+      <w:proofErr w:type="spellStart"/>
+      <w:r>
+        <w:t>WebStorm</w:t>
+      </w:r>
+      <w:proofErr w:type="spellEnd"/>
+      <w:r>
+        <w:t xml:space="preserve"> to use Karma to run </w:t>
+      </w:r>
+      <w:proofErr w:type="spellStart"/>
+      <w:r>
+        <w:t>QUnit</w:t>
+      </w:r>
+      <w:proofErr w:type="spellEnd"/>
+      <w:r>
+        <w:t xml:space="preserve"> tests</w:t>
       </w:r>
       <w:r>
         <w:t xml:space="preserve"> </w:t>
@@ -232,7 +256,15 @@
         </w:numPr>
       </w:pPr>
       <w:r>
-        <w:t>Tests written for some existing code, mostly easy to test functions such as the utils and model</w:t>
+        <w:t xml:space="preserve">Tests written for some existing code, mostly easy to test functions such as the </w:t>
+      </w:r>
+      <w:proofErr w:type="spellStart"/>
+      <w:r>
+        <w:t>utils</w:t>
+      </w:r>
+      <w:proofErr w:type="spellEnd"/>
+      <w:r>
+        <w:t xml:space="preserve"> and model</w:t>
       </w:r>
     </w:p>
     <w:p>
@@ -262,7 +294,15 @@
         </w:numPr>
       </w:pPr>
       <w:r>
-        <w:t>Colour quantisation function in the model is the first to be written using TDD (ish!)</w:t>
+        <w:t>Colour quantisation function in the model is the first to be written using TDD (</w:t>
+      </w:r>
+      <w:proofErr w:type="spellStart"/>
+      <w:r>
+        <w:t>ish</w:t>
+      </w:r>
+      <w:proofErr w:type="spellEnd"/>
+      <w:r>
+        <w:t>!)</w:t>
       </w:r>
     </w:p>
     <w:p>
@@ -390,7 +430,20 @@
         </w:numPr>
       </w:pPr>
       <w:r>
-        <w:t>It worked, however when a bin had only 1 entry, the size of the plot would be 0 (ln(1) = 0)</w:t>
+        <w:t>It worked, however when a bin had only 1 entry, the size of the plot would be 0 (</w:t>
+      </w:r>
+      <w:proofErr w:type="spellStart"/>
+      <w:proofErr w:type="gramStart"/>
+      <w:r>
+        <w:t>ln</w:t>
+      </w:r>
+      <w:proofErr w:type="spellEnd"/>
+      <w:r>
+        <w:t>(</w:t>
+      </w:r>
+      <w:proofErr w:type="gramEnd"/>
+      <w:r>
+        <w:t>1) = 0)</w:t>
       </w:r>
       <w:r>
         <w:t xml:space="preserve"> and the plot is drawn very big for some reason</w:t>
@@ -405,7 +458,15 @@
         </w:numPr>
       </w:pPr>
       <w:r>
-        <w:t xml:space="preserve">These 1 value colours </w:t>
+        <w:t xml:space="preserve">These </w:t>
+      </w:r>
+      <w:proofErr w:type="gramStart"/>
+      <w:r>
+        <w:t>1 value</w:t>
+      </w:r>
+      <w:proofErr w:type="gramEnd"/>
+      <w:r>
+        <w:t xml:space="preserve"> colours </w:t>
       </w:r>
       <w:r>
         <w:t>will have to be either ignored or increased by 1. But they are so small t</w:t>
@@ -423,7 +484,20 @@
         </w:numPr>
       </w:pPr>
       <w:r>
-        <w:t>I decided to use ln(x+1), which passes through the origin, ensuring that y is only 0 when the value is 0. It does skew values slightly, but I thought this was better than omitting all results</w:t>
+        <w:t xml:space="preserve">I decided to use </w:t>
+      </w:r>
+      <w:proofErr w:type="spellStart"/>
+      <w:proofErr w:type="gramStart"/>
+      <w:r>
+        <w:t>ln</w:t>
+      </w:r>
+      <w:proofErr w:type="spellEnd"/>
+      <w:r>
+        <w:t>(</w:t>
+      </w:r>
+      <w:proofErr w:type="gramEnd"/>
+      <w:r>
+        <w:t>x+1), which passes through the origin, ensuring that y is only 0 when the value is 0. It does skew values slightly, but I thought this was better than omitting all results</w:t>
       </w:r>
       <w:r>
         <w:t xml:space="preserve"> with a value of 1</w:t>
@@ -483,7 +557,15 @@
         </w:numPr>
       </w:pPr>
       <w:r>
-        <w:t>Refactored ColorRGB class to incorporate both RGB and Lab values into a single object</w:t>
+        <w:t xml:space="preserve">Refactored </w:t>
+      </w:r>
+      <w:proofErr w:type="spellStart"/>
+      <w:r>
+        <w:t>ColorRGB</w:t>
+      </w:r>
+      <w:proofErr w:type="spellEnd"/>
+      <w:r>
+        <w:t xml:space="preserve"> class to incorporate both RGB and Lab values into a single object</w:t>
       </w:r>
     </w:p>
     <w:p>
@@ -495,7 +577,15 @@
         </w:numPr>
       </w:pPr>
       <w:r>
-        <w:t>New Color class also includes the code to convert between colours spaces</w:t>
+        <w:t xml:space="preserve">New </w:t>
+      </w:r>
+      <w:proofErr w:type="spellStart"/>
+      <w:r>
+        <w:t>Color</w:t>
+      </w:r>
+      <w:proofErr w:type="spellEnd"/>
+      <w:r>
+        <w:t xml:space="preserve"> class also includes the code to convert between colours spaces</w:t>
       </w:r>
     </w:p>
     <w:p>
@@ -507,7 +597,15 @@
         </w:numPr>
       </w:pPr>
       <w:r>
-        <w:t>Decided not to port code for colour quantisation into Color class too, because the colours should be stored in max resolution (24-bit) and only quantised when they are to be displayed</w:t>
+        <w:t xml:space="preserve">Decided not to port code for colour quantisation into </w:t>
+      </w:r>
+      <w:proofErr w:type="spellStart"/>
+      <w:r>
+        <w:t>Color</w:t>
+      </w:r>
+      <w:proofErr w:type="spellEnd"/>
+      <w:r>
+        <w:t xml:space="preserve"> class too, because the colours should be stored in max resolution (24-bit) and only quantised when they are to be displayed</w:t>
       </w:r>
     </w:p>
     <w:p>
@@ -586,6 +684,77 @@
           <w:numId w:val="6"/>
         </w:numPr>
       </w:pPr>
+      <w:r>
+        <w:t xml:space="preserve">Implemented CIE-L*a*b* to </w:t>
+      </w:r>
+      <w:proofErr w:type="spellStart"/>
+      <w:r>
+        <w:t>sRGB</w:t>
+      </w:r>
+      <w:proofErr w:type="spellEnd"/>
+      <w:r>
+        <w:t xml:space="preserve"> conversions</w:t>
+      </w:r>
+    </w:p>
+    <w:p>
+      <w:pPr>
+        <w:pStyle w:val="ListParagraph"/>
+        <w:numPr>
+          <w:ilvl w:val="0"/>
+          <w:numId w:val="6"/>
+        </w:numPr>
+      </w:pPr>
+      <w:r>
+        <w:t>More extensive tests are necessary for the conversions</w:t>
+      </w:r>
+    </w:p>
+    <w:p>
+      <w:pPr>
+        <w:pStyle w:val="ListParagraph"/>
+        <w:numPr>
+          <w:ilvl w:val="0"/>
+          <w:numId w:val="6"/>
+        </w:numPr>
+      </w:pPr>
+      <w:r>
+        <w:t>Began rendering Lab colour space cube, realised that fragment shaders are now necessary are colours are interpolated incorrectly by WebGL</w:t>
+      </w:r>
+    </w:p>
+    <w:p>
+      <w:pPr>
+        <w:pStyle w:val="ListParagraph"/>
+        <w:numPr>
+          <w:ilvl w:val="0"/>
+          <w:numId w:val="6"/>
+        </w:numPr>
+      </w:pPr>
+      <w:r>
+        <w:t>Rendered RGB cube using shaders (previously done with a series of JS functions) and is now much neater</w:t>
+      </w:r>
+    </w:p>
+    <w:p>
+      <w:pPr>
+        <w:pStyle w:val="ListParagraph"/>
+        <w:numPr>
+          <w:ilvl w:val="0"/>
+          <w:numId w:val="6"/>
+        </w:numPr>
+      </w:pPr>
+      <w:r>
+        <w:t>Lab cube also rendered using shaders</w:t>
+      </w:r>
+    </w:p>
+    <w:p>
+      <w:pPr>
+        <w:pStyle w:val="ListParagraph"/>
+        <w:numPr>
+          <w:ilvl w:val="0"/>
+          <w:numId w:val="6"/>
+        </w:numPr>
+      </w:pPr>
+      <w:r>
+        <w:t>However transformations had to be written in GLSL, which is nearly impossible to test, but the computational and structural advantages outweigh this disadvantage</w:t>
+      </w:r>
       <w:bookmarkStart w:id="0" w:name="_GoBack"/>
       <w:bookmarkEnd w:id="0"/>
     </w:p>
@@ -2400,7 +2569,7 @@
 </file>
 
 <file path=customXml/itemProps1.xml><?xml version="1.0" encoding="utf-8"?>
-<ds:datastoreItem xmlns:ds="http://schemas.openxmlformats.org/officeDocument/2006/customXml" ds:itemID="{09537466-B140-CD49-BFD8-5A9F6C3F7773}">
+<ds:datastoreItem xmlns:ds="http://schemas.openxmlformats.org/officeDocument/2006/customXml" ds:itemID="{46289655-93F0-304A-9A00-4845B764124D}">
   <ds:schemaRefs>
     <ds:schemaRef ds:uri="http://schemas.openxmlformats.org/officeDocument/2006/bibliography"/>
   </ds:schemaRefs>

</xml_diff>

<commit_message>
Moved colour quantisation into Color from Model Improved actions when the colour space is changed, allowing the user to switch back and forth Began plotting points in the Lab space, however quantisation appears to clip negative values to -0: more tests are required to proceed
</commit_message>
<xml_diff>
--- a/Documentation/Diary.docx
+++ b/Documentation/Diary.docx
@@ -45,15 +45,7 @@
         </w:numPr>
       </w:pPr>
       <w:r>
-        <w:t xml:space="preserve">Prototype code was refactored into MVC using Alex </w:t>
-      </w:r>
-      <w:proofErr w:type="spellStart"/>
-      <w:r>
-        <w:t>Netkachov’s</w:t>
-      </w:r>
-      <w:proofErr w:type="spellEnd"/>
-      <w:r>
-        <w:t xml:space="preserve"> </w:t>
+        <w:t xml:space="preserve">Prototype code was refactored into MVC using Alex Netkachov’s </w:t>
       </w:r>
       <w:sdt>
         <w:sdtPr>
@@ -191,23 +183,7 @@
         </w:numPr>
       </w:pPr>
       <w:r>
-        <w:t xml:space="preserve">Configured </w:t>
-      </w:r>
-      <w:proofErr w:type="spellStart"/>
-      <w:r>
-        <w:t>WebStorm</w:t>
-      </w:r>
-      <w:proofErr w:type="spellEnd"/>
-      <w:r>
-        <w:t xml:space="preserve"> to use Karma to run </w:t>
-      </w:r>
-      <w:proofErr w:type="spellStart"/>
-      <w:r>
-        <w:t>QUnit</w:t>
-      </w:r>
-      <w:proofErr w:type="spellEnd"/>
-      <w:r>
-        <w:t xml:space="preserve"> tests</w:t>
+        <w:t>Configured WebStorm to use Karma to run QUnit tests</w:t>
       </w:r>
       <w:r>
         <w:t xml:space="preserve"> </w:t>
@@ -256,15 +232,7 @@
         </w:numPr>
       </w:pPr>
       <w:r>
-        <w:t xml:space="preserve">Tests written for some existing code, mostly easy to test functions such as the </w:t>
-      </w:r>
-      <w:proofErr w:type="spellStart"/>
-      <w:r>
-        <w:t>utils</w:t>
-      </w:r>
-      <w:proofErr w:type="spellEnd"/>
-      <w:r>
-        <w:t xml:space="preserve"> and model</w:t>
+        <w:t>Tests written for some existing code, mostly easy to test functions such as the utils and model</w:t>
       </w:r>
     </w:p>
     <w:p>
@@ -294,15 +262,7 @@
         </w:numPr>
       </w:pPr>
       <w:r>
-        <w:t>Colour quantisation function in the model is the first to be written using TDD (</w:t>
-      </w:r>
-      <w:proofErr w:type="spellStart"/>
-      <w:r>
-        <w:t>ish</w:t>
-      </w:r>
-      <w:proofErr w:type="spellEnd"/>
-      <w:r>
-        <w:t>!)</w:t>
+        <w:t>Colour quantisation function in the model is the first to be written using TDD (ish!)</w:t>
       </w:r>
     </w:p>
     <w:p>
@@ -430,20 +390,7 @@
         </w:numPr>
       </w:pPr>
       <w:r>
-        <w:t>It worked, however when a bin had only 1 entry, the size of the plot would be 0 (</w:t>
-      </w:r>
-      <w:proofErr w:type="spellStart"/>
-      <w:proofErr w:type="gramStart"/>
-      <w:r>
-        <w:t>ln</w:t>
-      </w:r>
-      <w:proofErr w:type="spellEnd"/>
-      <w:r>
-        <w:t>(</w:t>
-      </w:r>
-      <w:proofErr w:type="gramEnd"/>
-      <w:r>
-        <w:t>1) = 0)</w:t>
+        <w:t>It worked, however when a bin had only 1 entry, the size of the plot would be 0 (ln(1) = 0)</w:t>
       </w:r>
       <w:r>
         <w:t xml:space="preserve"> and the plot is drawn very big for some reason</w:t>
@@ -458,15 +405,7 @@
         </w:numPr>
       </w:pPr>
       <w:r>
-        <w:t xml:space="preserve">These </w:t>
-      </w:r>
-      <w:proofErr w:type="gramStart"/>
-      <w:r>
-        <w:t>1 value</w:t>
-      </w:r>
-      <w:proofErr w:type="gramEnd"/>
-      <w:r>
-        <w:t xml:space="preserve"> colours </w:t>
+        <w:t xml:space="preserve">These 1 value colours </w:t>
       </w:r>
       <w:r>
         <w:t>will have to be either ignored or increased by 1. But they are so small t</w:t>
@@ -484,20 +423,7 @@
         </w:numPr>
       </w:pPr>
       <w:r>
-        <w:t xml:space="preserve">I decided to use </w:t>
-      </w:r>
-      <w:proofErr w:type="spellStart"/>
-      <w:proofErr w:type="gramStart"/>
-      <w:r>
-        <w:t>ln</w:t>
-      </w:r>
-      <w:proofErr w:type="spellEnd"/>
-      <w:r>
-        <w:t>(</w:t>
-      </w:r>
-      <w:proofErr w:type="gramEnd"/>
-      <w:r>
-        <w:t>x+1), which passes through the origin, ensuring that y is only 0 when the value is 0. It does skew values slightly, but I thought this was better than omitting all results</w:t>
+        <w:t>I decided to use ln(x+1), which passes through the origin, ensuring that y is only 0 when the value is 0. It does skew values slightly, but I thought this was better than omitting all results</w:t>
       </w:r>
       <w:r>
         <w:t xml:space="preserve"> with a value of 1</w:t>
@@ -557,15 +483,7 @@
         </w:numPr>
       </w:pPr>
       <w:r>
-        <w:t xml:space="preserve">Refactored </w:t>
-      </w:r>
-      <w:proofErr w:type="spellStart"/>
-      <w:r>
-        <w:t>ColorRGB</w:t>
-      </w:r>
-      <w:proofErr w:type="spellEnd"/>
-      <w:r>
-        <w:t xml:space="preserve"> class to incorporate both RGB and Lab values into a single object</w:t>
+        <w:t>Refactored ColorRGB class to incorporate both RGB and Lab values into a single object</w:t>
       </w:r>
     </w:p>
     <w:p>
@@ -577,15 +495,7 @@
         </w:numPr>
       </w:pPr>
       <w:r>
-        <w:t xml:space="preserve">New </w:t>
-      </w:r>
-      <w:proofErr w:type="spellStart"/>
-      <w:r>
-        <w:t>Color</w:t>
-      </w:r>
-      <w:proofErr w:type="spellEnd"/>
-      <w:r>
-        <w:t xml:space="preserve"> class also includes the code to convert between colours spaces</w:t>
+        <w:t>New Color class also includes the code to convert between colours spaces</w:t>
       </w:r>
     </w:p>
     <w:p>
@@ -597,15 +507,7 @@
         </w:numPr>
       </w:pPr>
       <w:r>
-        <w:t xml:space="preserve">Decided not to port code for colour quantisation into </w:t>
-      </w:r>
-      <w:proofErr w:type="spellStart"/>
-      <w:r>
-        <w:t>Color</w:t>
-      </w:r>
-      <w:proofErr w:type="spellEnd"/>
-      <w:r>
-        <w:t xml:space="preserve"> class too, because the colours should be stored in max resolution (24-bit) and only quantised when they are to be displayed</w:t>
+        <w:t>Decided not to port code for colour quantisation into Color class too, because the colours should be stored in max resolution (24-bit) and only quantised when they are to be displayed</w:t>
       </w:r>
     </w:p>
     <w:p>
@@ -685,15 +587,7 @@
         </w:numPr>
       </w:pPr>
       <w:r>
-        <w:t xml:space="preserve">Implemented CIE-L*a*b* to </w:t>
-      </w:r>
-      <w:proofErr w:type="spellStart"/>
-      <w:r>
-        <w:t>sRGB</w:t>
-      </w:r>
-      <w:proofErr w:type="spellEnd"/>
-      <w:r>
-        <w:t xml:space="preserve"> conversions</w:t>
+        <w:t>Implemented CIE-L*a*b* to sRGB conversions</w:t>
       </w:r>
     </w:p>
     <w:p>
@@ -754,6 +648,59 @@
       </w:pPr>
       <w:r>
         <w:t>However transformations had to be written in GLSL, which is nearly impossible to test, but the computational and structural advantages outweigh this disadvantage</w:t>
+      </w:r>
+    </w:p>
+    <w:p>
+      <w:pPr>
+        <w:pStyle w:val="ListParagraph"/>
+      </w:pPr>
+    </w:p>
+    <w:p>
+      <w:pPr>
+        <w:pStyle w:val="ListParagraph"/>
+        <w:numPr>
+          <w:ilvl w:val="0"/>
+          <w:numId w:val="6"/>
+        </w:numPr>
+      </w:pPr>
+      <w:r>
+        <w:t>Changed RGB colour quantisation method to use floating point arithmetic rather than LUTs, which were overkill</w:t>
+      </w:r>
+    </w:p>
+    <w:p>
+      <w:pPr>
+        <w:pStyle w:val="ListParagraph"/>
+        <w:numPr>
+          <w:ilvl w:val="0"/>
+          <w:numId w:val="6"/>
+        </w:numPr>
+      </w:pPr>
+      <w:r>
+        <w:t>This is opens up the opportunity to perform quantisation within the Color class</w:t>
+      </w:r>
+    </w:p>
+    <w:p>
+      <w:pPr>
+        <w:pStyle w:val="ListParagraph"/>
+        <w:numPr>
+          <w:ilvl w:val="0"/>
+          <w:numId w:val="6"/>
+        </w:numPr>
+      </w:pPr>
+      <w:r>
+        <w:t>Colour quantisation inside Color class works well and removes complexity in model</w:t>
+      </w:r>
+    </w:p>
+    <w:p>
+      <w:pPr>
+        <w:pStyle w:val="ListParagraph"/>
+        <w:numPr>
+          <w:ilvl w:val="0"/>
+          <w:numId w:val="6"/>
+        </w:numPr>
+      </w:pPr>
+      <w:r>
+        <w:t>However lab values are not being plotted correctly</w:t>
       </w:r>
       <w:bookmarkStart w:id="0" w:name="_GoBack"/>
       <w:bookmarkEnd w:id="0"/>
@@ -2569,7 +2516,7 @@
 </file>
 
 <file path=customXml/itemProps1.xml><?xml version="1.0" encoding="utf-8"?>
-<ds:datastoreItem xmlns:ds="http://schemas.openxmlformats.org/officeDocument/2006/customXml" ds:itemID="{46289655-93F0-304A-9A00-4845B764124D}">
+<ds:datastoreItem xmlns:ds="http://schemas.openxmlformats.org/officeDocument/2006/customXml" ds:itemID="{A4CCB99F-EFA7-2B46-B32E-FAB48D3E4D47}">
   <ds:schemaRefs>
     <ds:schemaRef ds:uri="http://schemas.openxmlformats.org/officeDocument/2006/bibliography"/>
   </ds:schemaRefs>

</xml_diff>

<commit_message>
Color class refactored to make fields and certain methods private. Added get methods to comply with this new OO design. Refactored code in view to make colour space changing more robust and cut down on number of functions by merging those to create the rgb and lab cubes and plot rgb and lab colours Fixed silly error, allowing Lab colours to be displayed in their true colour
</commit_message>
<xml_diff>
--- a/Documentation/Diary.docx
+++ b/Documentation/Diary.docx
@@ -701,6 +701,91 @@
       </w:pPr>
       <w:r>
         <w:t>However lab values are not being plotted correctly</w:t>
+      </w:r>
+    </w:p>
+    <w:p>
+      <w:pPr>
+        <w:pStyle w:val="ListParagraph"/>
+      </w:pPr>
+    </w:p>
+    <w:p>
+      <w:pPr>
+        <w:pStyle w:val="ListParagraph"/>
+        <w:numPr>
+          <w:ilvl w:val="0"/>
+          <w:numId w:val="6"/>
+        </w:numPr>
+      </w:pPr>
+      <w:r>
+        <w:t>Tests have been written for easily tested functions, but other things are harder to test with unit tests, namely the rendering</w:t>
+      </w:r>
+    </w:p>
+    <w:p>
+      <w:pPr>
+        <w:pStyle w:val="ListParagraph"/>
+        <w:numPr>
+          <w:ilvl w:val="0"/>
+          <w:numId w:val="6"/>
+        </w:numPr>
+      </w:pPr>
+      <w:r>
+        <w:t>Renderings still require to be tested by hand</w:t>
+      </w:r>
+    </w:p>
+    <w:p>
+      <w:pPr>
+        <w:pStyle w:val="ListParagraph"/>
+      </w:pPr>
+    </w:p>
+    <w:p>
+      <w:pPr>
+        <w:pStyle w:val="ListParagraph"/>
+        <w:numPr>
+          <w:ilvl w:val="0"/>
+          <w:numId w:val="6"/>
+        </w:numPr>
+      </w:pPr>
+      <w:r>
+        <w:t xml:space="preserve">Found a silly bug that was colouring Lab colours incorrectly (while they were in the correct locations): </w:t>
+      </w:r>
+      <w:r>
+        <w:t>I was using the rgb shaders, not the lab shaders</w:t>
+      </w:r>
+    </w:p>
+    <w:p>
+      <w:pPr>
+        <w:pStyle w:val="ListParagraph"/>
+        <w:numPr>
+          <w:ilvl w:val="0"/>
+          <w:numId w:val="6"/>
+        </w:numPr>
+      </w:pPr>
+      <w:r>
+        <w:t>Reformatted code so colour space changes work: included adding a static variable to Color</w:t>
+      </w:r>
+    </w:p>
+    <w:p>
+      <w:pPr>
+        <w:pStyle w:val="ListParagraph"/>
+        <w:numPr>
+          <w:ilvl w:val="0"/>
+          <w:numId w:val="6"/>
+        </w:numPr>
+      </w:pPr>
+      <w:r>
+        <w:t>Refactored Color class so that variables and methods can be private, giving the code more of a OO feel, which I am more familiar and comfortable with</w:t>
+      </w:r>
+    </w:p>
+    <w:p>
+      <w:pPr>
+        <w:pStyle w:val="ListParagraph"/>
+        <w:numPr>
+          <w:ilvl w:val="0"/>
+          <w:numId w:val="6"/>
+        </w:numPr>
+      </w:pPr>
+      <w:r>
+        <w:t>It also makes testing easier and helps assure that the class is being used correctly</w:t>
       </w:r>
       <w:bookmarkStart w:id="0" w:name="_GoBack"/>
       <w:bookmarkEnd w:id="0"/>
@@ -2516,7 +2601,7 @@
 </file>
 
 <file path=customXml/itemProps1.xml><?xml version="1.0" encoding="utf-8"?>
-<ds:datastoreItem xmlns:ds="http://schemas.openxmlformats.org/officeDocument/2006/customXml" ds:itemID="{A4CCB99F-EFA7-2B46-B32E-FAB48D3E4D47}">
+<ds:datastoreItem xmlns:ds="http://schemas.openxmlformats.org/officeDocument/2006/customXml" ds:itemID="{516EC571-48C0-4040-9E3A-240264D7AE3E}">
   <ds:schemaRefs>
     <ds:schemaRef ds:uri="http://schemas.openxmlformats.org/officeDocument/2006/bibliography"/>
   </ds:schemaRefs>

</xml_diff>

<commit_message>
Removed cube from CIE-Lab space, now only represented by the axes Added brightness/contrast/saturation sliders to the UI Added a HSL field to the Color object and appropriate transformations Used this to implement a brightness change with the slider
</commit_message>
<xml_diff>
--- a/Documentation/Diary.docx
+++ b/Documentation/Diary.docx
@@ -787,6 +787,160 @@
       <w:r>
         <w:t>It also makes testing easier and helps assure that the class is being used correctly</w:t>
       </w:r>
+    </w:p>
+    <w:p>
+      <w:pPr>
+        <w:pStyle w:val="Heading1"/>
+      </w:pPr>
+      <w:r>
+        <w:t>Week 8 (29/2/2016 – 6/3/2016)</w:t>
+      </w:r>
+    </w:p>
+    <w:p>
+      <w:pPr>
+        <w:pStyle w:val="ListParagraph"/>
+        <w:numPr>
+          <w:ilvl w:val="0"/>
+          <w:numId w:val="7"/>
+        </w:numPr>
+      </w:pPr>
+      <w:r>
+        <w:t>Antony suggested loosing the cube for the CIE-Lab rendering as the axes are adequate, appropriate, and the cube misleading</w:t>
+      </w:r>
+    </w:p>
+    <w:p>
+      <w:pPr>
+        <w:pStyle w:val="ListParagraph"/>
+        <w:numPr>
+          <w:ilvl w:val="0"/>
+          <w:numId w:val="7"/>
+        </w:numPr>
+      </w:pPr>
+      <w:r>
+        <w:t>He also suggested the idea of having two independent renderings, side by side, one in RGB and the other Lab</w:t>
+      </w:r>
+    </w:p>
+    <w:p>
+      <w:pPr>
+        <w:pStyle w:val="ListParagraph"/>
+        <w:numPr>
+          <w:ilvl w:val="0"/>
+          <w:numId w:val="7"/>
+        </w:numPr>
+      </w:pPr>
+      <w:r>
+        <w:t>Limited the OrbitControls’ controls to the div containing the canvas</w:t>
+      </w:r>
+    </w:p>
+    <w:p>
+      <w:pPr>
+        <w:pStyle w:val="ListParagraph"/>
+        <w:numPr>
+          <w:ilvl w:val="1"/>
+          <w:numId w:val="7"/>
+        </w:numPr>
+      </w:pPr>
+      <w:r>
+        <w:t>This firstly allows the user to use slide controls (i.e. brightness etc.) without moving the rendering</w:t>
+      </w:r>
+    </w:p>
+    <w:p>
+      <w:pPr>
+        <w:pStyle w:val="ListParagraph"/>
+        <w:numPr>
+          <w:ilvl w:val="1"/>
+          <w:numId w:val="7"/>
+        </w:numPr>
+      </w:pPr>
+      <w:r>
+        <w:t>And secondly allows two renderings to be shown side by side</w:t>
+      </w:r>
+    </w:p>
+    <w:p>
+      <w:pPr>
+        <w:pStyle w:val="ListParagraph"/>
+        <w:numPr>
+          <w:ilvl w:val="0"/>
+          <w:numId w:val="7"/>
+        </w:numPr>
+      </w:pPr>
+      <w:r>
+        <w:t>Implemented UI controls for colour tools in the form of sliders (note: these will not work with IE9 and below)</w:t>
+      </w:r>
+    </w:p>
+    <w:p>
+      <w:pPr>
+        <w:pStyle w:val="ListParagraph"/>
+        <w:numPr>
+          <w:ilvl w:val="0"/>
+          <w:numId w:val="7"/>
+        </w:numPr>
+      </w:pPr>
+      <w:r>
+        <w:t>Added an HSL field to the Color object, allowing which is to be used to adjust the brightness and saturation of colours</w:t>
+      </w:r>
+    </w:p>
+    <w:p>
+      <w:pPr>
+        <w:pStyle w:val="ListParagraph"/>
+        <w:numPr>
+          <w:ilvl w:val="0"/>
+          <w:numId w:val="7"/>
+        </w:numPr>
+      </w:pPr>
+      <w:r>
+        <w:t>Brightness can now be changed using the sliders and the effects seen in the histogram</w:t>
+      </w:r>
+    </w:p>
+    <w:p>
+      <w:pPr>
+        <w:pStyle w:val="ListParagraph"/>
+        <w:numPr>
+          <w:ilvl w:val="0"/>
+          <w:numId w:val="7"/>
+        </w:numPr>
+      </w:pPr>
+      <w:r>
+        <w:t>Results take a number of seconds to calculate, so efficiency and optimisation will certainly need to be addressed</w:t>
+      </w:r>
+    </w:p>
+    <w:p>
+      <w:pPr>
+        <w:pStyle w:val="ListParagraph"/>
+        <w:numPr>
+          <w:ilvl w:val="0"/>
+          <w:numId w:val="7"/>
+        </w:numPr>
+      </w:pPr>
+      <w:r>
+        <w:t>This website (</w:t>
+      </w:r>
+      <w:hyperlink r:id="rId8" w:history="1">
+        <w:r>
+          <w:rPr>
+            <w:rStyle w:val="Hyperlink"/>
+          </w:rPr>
+          <w:t>http://colorizer.org/</w:t>
+        </w:r>
+      </w:hyperlink>
+      <w:r>
+        <w:t>) shows that changing L in Lab changes L in HSL pretty independently, but changing L in HSL changes both a and b in Lab as well as L: this is unexpected and also observed in my visualisation… worth investigation of the transitivity of these transformations!</w:t>
+      </w:r>
+    </w:p>
+    <w:p>
+      <w:pPr>
+        <w:pStyle w:val="ListParagraph"/>
+        <w:numPr>
+          <w:ilvl w:val="0"/>
+          <w:numId w:val="7"/>
+        </w:numPr>
+      </w:pPr>
+      <w:r>
+        <w:t>I am currently guessing that the range of L in HSL is 0 to 1</w:t>
+      </w:r>
+      <w:r>
+        <w:t>, and this assumption gives expected results</w:t>
+      </w:r>
       <w:bookmarkStart w:id="0" w:name="_GoBack"/>
       <w:bookmarkEnd w:id="0"/>
     </w:p>
@@ -915,6 +1069,119 @@
     </w:lvl>
   </w:abstractNum>
   <w:abstractNum w:abstractNumId="1">
+    <w:nsid w:val="3A256747"/>
+    <w:multiLevelType w:val="hybridMultilevel"/>
+    <w:tmpl w:val="983481EA"/>
+    <w:lvl w:ilvl="0" w:tplc="04090001">
+      <w:start w:val="1"/>
+      <w:numFmt w:val="bullet"/>
+      <w:lvlText w:val=""/>
+      <w:lvlJc w:val="left"/>
+      <w:pPr>
+        <w:ind w:left="720" w:hanging="360"/>
+      </w:pPr>
+      <w:rPr>
+        <w:rFonts w:ascii="Symbol" w:hAnsi="Symbol" w:hint="default"/>
+      </w:rPr>
+    </w:lvl>
+    <w:lvl w:ilvl="1" w:tplc="04090003">
+      <w:start w:val="1"/>
+      <w:numFmt w:val="bullet"/>
+      <w:lvlText w:val="o"/>
+      <w:lvlJc w:val="left"/>
+      <w:pPr>
+        <w:ind w:left="1440" w:hanging="360"/>
+      </w:pPr>
+      <w:rPr>
+        <w:rFonts w:ascii="Courier New" w:hAnsi="Courier New" w:hint="default"/>
+      </w:rPr>
+    </w:lvl>
+    <w:lvl w:ilvl="2" w:tplc="04090005" w:tentative="1">
+      <w:start w:val="1"/>
+      <w:numFmt w:val="bullet"/>
+      <w:lvlText w:val=""/>
+      <w:lvlJc w:val="left"/>
+      <w:pPr>
+        <w:ind w:left="2160" w:hanging="360"/>
+      </w:pPr>
+      <w:rPr>
+        <w:rFonts w:ascii="Wingdings" w:hAnsi="Wingdings" w:hint="default"/>
+      </w:rPr>
+    </w:lvl>
+    <w:lvl w:ilvl="3" w:tplc="04090001" w:tentative="1">
+      <w:start w:val="1"/>
+      <w:numFmt w:val="bullet"/>
+      <w:lvlText w:val=""/>
+      <w:lvlJc w:val="left"/>
+      <w:pPr>
+        <w:ind w:left="2880" w:hanging="360"/>
+      </w:pPr>
+      <w:rPr>
+        <w:rFonts w:ascii="Symbol" w:hAnsi="Symbol" w:hint="default"/>
+      </w:rPr>
+    </w:lvl>
+    <w:lvl w:ilvl="4" w:tplc="04090003" w:tentative="1">
+      <w:start w:val="1"/>
+      <w:numFmt w:val="bullet"/>
+      <w:lvlText w:val="o"/>
+      <w:lvlJc w:val="left"/>
+      <w:pPr>
+        <w:ind w:left="3600" w:hanging="360"/>
+      </w:pPr>
+      <w:rPr>
+        <w:rFonts w:ascii="Courier New" w:hAnsi="Courier New" w:hint="default"/>
+      </w:rPr>
+    </w:lvl>
+    <w:lvl w:ilvl="5" w:tplc="04090005" w:tentative="1">
+      <w:start w:val="1"/>
+      <w:numFmt w:val="bullet"/>
+      <w:lvlText w:val=""/>
+      <w:lvlJc w:val="left"/>
+      <w:pPr>
+        <w:ind w:left="4320" w:hanging="360"/>
+      </w:pPr>
+      <w:rPr>
+        <w:rFonts w:ascii="Wingdings" w:hAnsi="Wingdings" w:hint="default"/>
+      </w:rPr>
+    </w:lvl>
+    <w:lvl w:ilvl="6" w:tplc="04090001" w:tentative="1">
+      <w:start w:val="1"/>
+      <w:numFmt w:val="bullet"/>
+      <w:lvlText w:val=""/>
+      <w:lvlJc w:val="left"/>
+      <w:pPr>
+        <w:ind w:left="5040" w:hanging="360"/>
+      </w:pPr>
+      <w:rPr>
+        <w:rFonts w:ascii="Symbol" w:hAnsi="Symbol" w:hint="default"/>
+      </w:rPr>
+    </w:lvl>
+    <w:lvl w:ilvl="7" w:tplc="04090003" w:tentative="1">
+      <w:start w:val="1"/>
+      <w:numFmt w:val="bullet"/>
+      <w:lvlText w:val="o"/>
+      <w:lvlJc w:val="left"/>
+      <w:pPr>
+        <w:ind w:left="5760" w:hanging="360"/>
+      </w:pPr>
+      <w:rPr>
+        <w:rFonts w:ascii="Courier New" w:hAnsi="Courier New" w:hint="default"/>
+      </w:rPr>
+    </w:lvl>
+    <w:lvl w:ilvl="8" w:tplc="04090005" w:tentative="1">
+      <w:start w:val="1"/>
+      <w:numFmt w:val="bullet"/>
+      <w:lvlText w:val=""/>
+      <w:lvlJc w:val="left"/>
+      <w:pPr>
+        <w:ind w:left="6480" w:hanging="360"/>
+      </w:pPr>
+      <w:rPr>
+        <w:rFonts w:ascii="Wingdings" w:hAnsi="Wingdings" w:hint="default"/>
+      </w:rPr>
+    </w:lvl>
+  </w:abstractNum>
+  <w:abstractNum w:abstractNumId="2">
     <w:nsid w:val="4F3A1D91"/>
     <w:multiLevelType w:val="hybridMultilevel"/>
     <w:tmpl w:val="D0E2F250"/>
@@ -1027,7 +1294,7 @@
       </w:rPr>
     </w:lvl>
   </w:abstractNum>
-  <w:abstractNum w:abstractNumId="2">
+  <w:abstractNum w:abstractNumId="3">
     <w:nsid w:val="506E4287"/>
     <w:multiLevelType w:val="hybridMultilevel"/>
     <w:tmpl w:val="CD0AB098"/>
@@ -1140,7 +1407,7 @@
       </w:rPr>
     </w:lvl>
   </w:abstractNum>
-  <w:abstractNum w:abstractNumId="3">
+  <w:abstractNum w:abstractNumId="4">
     <w:nsid w:val="54394E4F"/>
     <w:multiLevelType w:val="hybridMultilevel"/>
     <w:tmpl w:val="A8569194"/>
@@ -1253,7 +1520,7 @@
       </w:rPr>
     </w:lvl>
   </w:abstractNum>
-  <w:abstractNum w:abstractNumId="4">
+  <w:abstractNum w:abstractNumId="5">
     <w:nsid w:val="6672768B"/>
     <w:multiLevelType w:val="hybridMultilevel"/>
     <w:tmpl w:val="2D8E0ACE"/>
@@ -1366,7 +1633,7 @@
       </w:rPr>
     </w:lvl>
   </w:abstractNum>
-  <w:abstractNum w:abstractNumId="5">
+  <w:abstractNum w:abstractNumId="6">
     <w:nsid w:val="751E550C"/>
     <w:multiLevelType w:val="hybridMultilevel"/>
     <w:tmpl w:val="066A88F2"/>
@@ -1480,22 +1747,25 @@
     </w:lvl>
   </w:abstractNum>
   <w:num w:numId="1">
-    <w:abstractNumId w:val="2"/>
+    <w:abstractNumId w:val="3"/>
   </w:num>
   <w:num w:numId="2">
-    <w:abstractNumId w:val="1"/>
+    <w:abstractNumId w:val="2"/>
   </w:num>
   <w:num w:numId="3">
     <w:abstractNumId w:val="0"/>
   </w:num>
   <w:num w:numId="4">
-    <w:abstractNumId w:val="3"/>
+    <w:abstractNumId w:val="4"/>
   </w:num>
   <w:num w:numId="5">
-    <w:abstractNumId w:val="4"/>
+    <w:abstractNumId w:val="5"/>
   </w:num>
   <w:num w:numId="6">
-    <w:abstractNumId w:val="5"/>
+    <w:abstractNumId w:val="6"/>
+  </w:num>
+  <w:num w:numId="7">
+    <w:abstractNumId w:val="1"/>
   </w:num>
 </w:numbering>
 </file>
@@ -2601,7 +2871,7 @@
 </file>
 
 <file path=customXml/itemProps1.xml><?xml version="1.0" encoding="utf-8"?>
-<ds:datastoreItem xmlns:ds="http://schemas.openxmlformats.org/officeDocument/2006/customXml" ds:itemID="{516EC571-48C0-4040-9E3A-240264D7AE3E}">
+<ds:datastoreItem xmlns:ds="http://schemas.openxmlformats.org/officeDocument/2006/customXml" ds:itemID="{BFDC40F5-F6E5-C542-8245-D38CB07F4D1E}">
   <ds:schemaRefs>
     <ds:schemaRef ds:uri="http://schemas.openxmlformats.org/officeDocument/2006/bibliography"/>
   </ds:schemaRefs>

</xml_diff>

<commit_message>
Changing the brightness now affects the colour of the image, as well as the histogram
</commit_message>
<xml_diff>
--- a/Documentation/Diary.docx
+++ b/Documentation/Diary.docx
@@ -941,6 +941,159 @@
       <w:r>
         <w:t>, and this assumption gives expected results</w:t>
       </w:r>
+    </w:p>
+    <w:p>
+      <w:pPr>
+        <w:pStyle w:val="Heading1"/>
+      </w:pPr>
+      <w:r>
+        <w:t>Week 9 (7/3/2016 – 13/3/2016)</w:t>
+      </w:r>
+    </w:p>
+    <w:p>
+      <w:pPr>
+        <w:pStyle w:val="ListParagraph"/>
+        <w:numPr>
+          <w:ilvl w:val="0"/>
+          <w:numId w:val="8"/>
+        </w:numPr>
+      </w:pPr>
+      <w:r>
+        <w:t>Little progress made</w:t>
+      </w:r>
+    </w:p>
+    <w:p>
+      <w:pPr>
+        <w:pStyle w:val="ListParagraph"/>
+        <w:numPr>
+          <w:ilvl w:val="0"/>
+          <w:numId w:val="8"/>
+        </w:numPr>
+      </w:pPr>
+      <w:r>
+        <w:t>Discussed how to continue for the last few weeks of development</w:t>
+      </w:r>
+    </w:p>
+    <w:p>
+      <w:pPr>
+        <w:pStyle w:val="ListParagraph"/>
+        <w:numPr>
+          <w:ilvl w:val="0"/>
+          <w:numId w:val="8"/>
+        </w:numPr>
+      </w:pPr>
+      <w:r>
+        <w:t>Prioritise usability and being able to see results and make conclusions from the visualisation</w:t>
+      </w:r>
+    </w:p>
+    <w:p>
+      <w:pPr>
+        <w:pStyle w:val="ListParagraph"/>
+        <w:numPr>
+          <w:ilvl w:val="0"/>
+          <w:numId w:val="8"/>
+        </w:numPr>
+      </w:pPr>
+      <w:r>
+        <w:t>Make it so that the image’s colours change as those in the histogram do</w:t>
+      </w:r>
+    </w:p>
+    <w:p>
+      <w:pPr>
+        <w:pStyle w:val="ListParagraph"/>
+        <w:numPr>
+          <w:ilvl w:val="0"/>
+          <w:numId w:val="8"/>
+        </w:numPr>
+      </w:pPr>
+      <w:r>
+        <w:t>Also implement last two colour controls</w:t>
+      </w:r>
+    </w:p>
+    <w:p>
+      <w:pPr>
+        <w:pStyle w:val="ListParagraph"/>
+        <w:numPr>
+          <w:ilvl w:val="0"/>
+          <w:numId w:val="8"/>
+        </w:numPr>
+      </w:pPr>
+      <w:r>
+        <w:t>Finally, if time, make the histogram quicker</w:t>
+      </w:r>
+    </w:p>
+    <w:p>
+      <w:pPr>
+        <w:pStyle w:val="ListParagraph"/>
+      </w:pPr>
+    </w:p>
+    <w:p>
+      <w:pPr>
+        <w:pStyle w:val="ListParagraph"/>
+        <w:numPr>
+          <w:ilvl w:val="0"/>
+          <w:numId w:val="8"/>
+        </w:numPr>
+      </w:pPr>
+      <w:r>
+        <w:t>Secondly, adjusting brightness results in strange artefacts (extreme colours) to appear</w:t>
+      </w:r>
+    </w:p>
+    <w:p>
+      <w:pPr>
+        <w:pStyle w:val="ListParagraph"/>
+        <w:numPr>
+          <w:ilvl w:val="0"/>
+          <w:numId w:val="8"/>
+        </w:numPr>
+      </w:pPr>
+      <w:r>
+        <w:t>Are these a result of a poor brightness algorithm? Find out by changing the colour of the image</w:t>
+      </w:r>
+    </w:p>
+    <w:p>
+      <w:pPr>
+        <w:pStyle w:val="ListParagraph"/>
+        <w:numPr>
+          <w:ilvl w:val="0"/>
+          <w:numId w:val="8"/>
+        </w:numPr>
+      </w:pPr>
+      <w:r>
+        <w:t>Can I deal with clippings better?</w:t>
+      </w:r>
+    </w:p>
+    <w:p>
+      <w:pPr>
+        <w:pStyle w:val="Heading1"/>
+      </w:pPr>
+      <w:r>
+        <w:t>Week 10 (14/3/2016 – 20/3/2016)</w:t>
+      </w:r>
+    </w:p>
+    <w:p>
+      <w:pPr>
+        <w:pStyle w:val="ListParagraph"/>
+        <w:numPr>
+          <w:ilvl w:val="0"/>
+          <w:numId w:val="9"/>
+        </w:numPr>
+      </w:pPr>
+      <w:r>
+        <w:t>The image now changes colour with the histogram</w:t>
+      </w:r>
+    </w:p>
+    <w:p>
+      <w:pPr>
+        <w:pStyle w:val="ListParagraph"/>
+        <w:numPr>
+          <w:ilvl w:val="0"/>
+          <w:numId w:val="9"/>
+        </w:numPr>
+      </w:pPr>
+      <w:r>
+        <w:t>Increasing brightness almost looks like increasing saturation: very bright colours emerge/colours disappear into black</w:t>
+      </w:r>
       <w:bookmarkStart w:id="0" w:name="_GoBack"/>
       <w:bookmarkEnd w:id="0"/>
     </w:p>
@@ -1634,6 +1787,232 @@
     </w:lvl>
   </w:abstractNum>
   <w:abstractNum w:abstractNumId="6">
+    <w:nsid w:val="6F1C565F"/>
+    <w:multiLevelType w:val="hybridMultilevel"/>
+    <w:tmpl w:val="7304ECBE"/>
+    <w:lvl w:ilvl="0" w:tplc="04090001">
+      <w:start w:val="1"/>
+      <w:numFmt w:val="bullet"/>
+      <w:lvlText w:val=""/>
+      <w:lvlJc w:val="left"/>
+      <w:pPr>
+        <w:ind w:left="720" w:hanging="360"/>
+      </w:pPr>
+      <w:rPr>
+        <w:rFonts w:ascii="Symbol" w:hAnsi="Symbol" w:hint="default"/>
+      </w:rPr>
+    </w:lvl>
+    <w:lvl w:ilvl="1" w:tplc="04090003" w:tentative="1">
+      <w:start w:val="1"/>
+      <w:numFmt w:val="bullet"/>
+      <w:lvlText w:val="o"/>
+      <w:lvlJc w:val="left"/>
+      <w:pPr>
+        <w:ind w:left="1440" w:hanging="360"/>
+      </w:pPr>
+      <w:rPr>
+        <w:rFonts w:ascii="Courier New" w:hAnsi="Courier New" w:hint="default"/>
+      </w:rPr>
+    </w:lvl>
+    <w:lvl w:ilvl="2" w:tplc="04090005" w:tentative="1">
+      <w:start w:val="1"/>
+      <w:numFmt w:val="bullet"/>
+      <w:lvlText w:val=""/>
+      <w:lvlJc w:val="left"/>
+      <w:pPr>
+        <w:ind w:left="2160" w:hanging="360"/>
+      </w:pPr>
+      <w:rPr>
+        <w:rFonts w:ascii="Wingdings" w:hAnsi="Wingdings" w:hint="default"/>
+      </w:rPr>
+    </w:lvl>
+    <w:lvl w:ilvl="3" w:tplc="04090001" w:tentative="1">
+      <w:start w:val="1"/>
+      <w:numFmt w:val="bullet"/>
+      <w:lvlText w:val=""/>
+      <w:lvlJc w:val="left"/>
+      <w:pPr>
+        <w:ind w:left="2880" w:hanging="360"/>
+      </w:pPr>
+      <w:rPr>
+        <w:rFonts w:ascii="Symbol" w:hAnsi="Symbol" w:hint="default"/>
+      </w:rPr>
+    </w:lvl>
+    <w:lvl w:ilvl="4" w:tplc="04090003" w:tentative="1">
+      <w:start w:val="1"/>
+      <w:numFmt w:val="bullet"/>
+      <w:lvlText w:val="o"/>
+      <w:lvlJc w:val="left"/>
+      <w:pPr>
+        <w:ind w:left="3600" w:hanging="360"/>
+      </w:pPr>
+      <w:rPr>
+        <w:rFonts w:ascii="Courier New" w:hAnsi="Courier New" w:hint="default"/>
+      </w:rPr>
+    </w:lvl>
+    <w:lvl w:ilvl="5" w:tplc="04090005" w:tentative="1">
+      <w:start w:val="1"/>
+      <w:numFmt w:val="bullet"/>
+      <w:lvlText w:val=""/>
+      <w:lvlJc w:val="left"/>
+      <w:pPr>
+        <w:ind w:left="4320" w:hanging="360"/>
+      </w:pPr>
+      <w:rPr>
+        <w:rFonts w:ascii="Wingdings" w:hAnsi="Wingdings" w:hint="default"/>
+      </w:rPr>
+    </w:lvl>
+    <w:lvl w:ilvl="6" w:tplc="04090001" w:tentative="1">
+      <w:start w:val="1"/>
+      <w:numFmt w:val="bullet"/>
+      <w:lvlText w:val=""/>
+      <w:lvlJc w:val="left"/>
+      <w:pPr>
+        <w:ind w:left="5040" w:hanging="360"/>
+      </w:pPr>
+      <w:rPr>
+        <w:rFonts w:ascii="Symbol" w:hAnsi="Symbol" w:hint="default"/>
+      </w:rPr>
+    </w:lvl>
+    <w:lvl w:ilvl="7" w:tplc="04090003" w:tentative="1">
+      <w:start w:val="1"/>
+      <w:numFmt w:val="bullet"/>
+      <w:lvlText w:val="o"/>
+      <w:lvlJc w:val="left"/>
+      <w:pPr>
+        <w:ind w:left="5760" w:hanging="360"/>
+      </w:pPr>
+      <w:rPr>
+        <w:rFonts w:ascii="Courier New" w:hAnsi="Courier New" w:hint="default"/>
+      </w:rPr>
+    </w:lvl>
+    <w:lvl w:ilvl="8" w:tplc="04090005" w:tentative="1">
+      <w:start w:val="1"/>
+      <w:numFmt w:val="bullet"/>
+      <w:lvlText w:val=""/>
+      <w:lvlJc w:val="left"/>
+      <w:pPr>
+        <w:ind w:left="6480" w:hanging="360"/>
+      </w:pPr>
+      <w:rPr>
+        <w:rFonts w:ascii="Wingdings" w:hAnsi="Wingdings" w:hint="default"/>
+      </w:rPr>
+    </w:lvl>
+  </w:abstractNum>
+  <w:abstractNum w:abstractNumId="7">
+    <w:nsid w:val="6F7C42D3"/>
+    <w:multiLevelType w:val="hybridMultilevel"/>
+    <w:tmpl w:val="7CECE7A2"/>
+    <w:lvl w:ilvl="0" w:tplc="04090001">
+      <w:start w:val="1"/>
+      <w:numFmt w:val="bullet"/>
+      <w:lvlText w:val=""/>
+      <w:lvlJc w:val="left"/>
+      <w:pPr>
+        <w:ind w:left="720" w:hanging="360"/>
+      </w:pPr>
+      <w:rPr>
+        <w:rFonts w:ascii="Symbol" w:hAnsi="Symbol" w:hint="default"/>
+      </w:rPr>
+    </w:lvl>
+    <w:lvl w:ilvl="1" w:tplc="04090003" w:tentative="1">
+      <w:start w:val="1"/>
+      <w:numFmt w:val="bullet"/>
+      <w:lvlText w:val="o"/>
+      <w:lvlJc w:val="left"/>
+      <w:pPr>
+        <w:ind w:left="1440" w:hanging="360"/>
+      </w:pPr>
+      <w:rPr>
+        <w:rFonts w:ascii="Courier New" w:hAnsi="Courier New" w:hint="default"/>
+      </w:rPr>
+    </w:lvl>
+    <w:lvl w:ilvl="2" w:tplc="04090005" w:tentative="1">
+      <w:start w:val="1"/>
+      <w:numFmt w:val="bullet"/>
+      <w:lvlText w:val=""/>
+      <w:lvlJc w:val="left"/>
+      <w:pPr>
+        <w:ind w:left="2160" w:hanging="360"/>
+      </w:pPr>
+      <w:rPr>
+        <w:rFonts w:ascii="Wingdings" w:hAnsi="Wingdings" w:hint="default"/>
+      </w:rPr>
+    </w:lvl>
+    <w:lvl w:ilvl="3" w:tplc="04090001" w:tentative="1">
+      <w:start w:val="1"/>
+      <w:numFmt w:val="bullet"/>
+      <w:lvlText w:val=""/>
+      <w:lvlJc w:val="left"/>
+      <w:pPr>
+        <w:ind w:left="2880" w:hanging="360"/>
+      </w:pPr>
+      <w:rPr>
+        <w:rFonts w:ascii="Symbol" w:hAnsi="Symbol" w:hint="default"/>
+      </w:rPr>
+    </w:lvl>
+    <w:lvl w:ilvl="4" w:tplc="04090003" w:tentative="1">
+      <w:start w:val="1"/>
+      <w:numFmt w:val="bullet"/>
+      <w:lvlText w:val="o"/>
+      <w:lvlJc w:val="left"/>
+      <w:pPr>
+        <w:ind w:left="3600" w:hanging="360"/>
+      </w:pPr>
+      <w:rPr>
+        <w:rFonts w:ascii="Courier New" w:hAnsi="Courier New" w:hint="default"/>
+      </w:rPr>
+    </w:lvl>
+    <w:lvl w:ilvl="5" w:tplc="04090005" w:tentative="1">
+      <w:start w:val="1"/>
+      <w:numFmt w:val="bullet"/>
+      <w:lvlText w:val=""/>
+      <w:lvlJc w:val="left"/>
+      <w:pPr>
+        <w:ind w:left="4320" w:hanging="360"/>
+      </w:pPr>
+      <w:rPr>
+        <w:rFonts w:ascii="Wingdings" w:hAnsi="Wingdings" w:hint="default"/>
+      </w:rPr>
+    </w:lvl>
+    <w:lvl w:ilvl="6" w:tplc="04090001" w:tentative="1">
+      <w:start w:val="1"/>
+      <w:numFmt w:val="bullet"/>
+      <w:lvlText w:val=""/>
+      <w:lvlJc w:val="left"/>
+      <w:pPr>
+        <w:ind w:left="5040" w:hanging="360"/>
+      </w:pPr>
+      <w:rPr>
+        <w:rFonts w:ascii="Symbol" w:hAnsi="Symbol" w:hint="default"/>
+      </w:rPr>
+    </w:lvl>
+    <w:lvl w:ilvl="7" w:tplc="04090003" w:tentative="1">
+      <w:start w:val="1"/>
+      <w:numFmt w:val="bullet"/>
+      <w:lvlText w:val="o"/>
+      <w:lvlJc w:val="left"/>
+      <w:pPr>
+        <w:ind w:left="5760" w:hanging="360"/>
+      </w:pPr>
+      <w:rPr>
+        <w:rFonts w:ascii="Courier New" w:hAnsi="Courier New" w:hint="default"/>
+      </w:rPr>
+    </w:lvl>
+    <w:lvl w:ilvl="8" w:tplc="04090005" w:tentative="1">
+      <w:start w:val="1"/>
+      <w:numFmt w:val="bullet"/>
+      <w:lvlText w:val=""/>
+      <w:lvlJc w:val="left"/>
+      <w:pPr>
+        <w:ind w:left="6480" w:hanging="360"/>
+      </w:pPr>
+      <w:rPr>
+        <w:rFonts w:ascii="Wingdings" w:hAnsi="Wingdings" w:hint="default"/>
+      </w:rPr>
+    </w:lvl>
+  </w:abstractNum>
+  <w:abstractNum w:abstractNumId="8">
     <w:nsid w:val="751E550C"/>
     <w:multiLevelType w:val="hybridMultilevel"/>
     <w:tmpl w:val="066A88F2"/>
@@ -1762,10 +2141,16 @@
     <w:abstractNumId w:val="5"/>
   </w:num>
   <w:num w:numId="6">
-    <w:abstractNumId w:val="6"/>
+    <w:abstractNumId w:val="8"/>
   </w:num>
   <w:num w:numId="7">
     <w:abstractNumId w:val="1"/>
+  </w:num>
+  <w:num w:numId="8">
+    <w:abstractNumId w:val="7"/>
+  </w:num>
+  <w:num w:numId="9">
+    <w:abstractNumId w:val="6"/>
   </w:num>
 </w:numbering>
 </file>
@@ -2871,7 +3256,7 @@
 </file>
 
 <file path=customXml/itemProps1.xml><?xml version="1.0" encoding="utf-8"?>
-<ds:datastoreItem xmlns:ds="http://schemas.openxmlformats.org/officeDocument/2006/customXml" ds:itemID="{BFDC40F5-F6E5-C542-8245-D38CB07F4D1E}">
+<ds:datastoreItem xmlns:ds="http://schemas.openxmlformats.org/officeDocument/2006/customXml" ds:itemID="{2DC24EC1-CC1F-2145-A4D8-A369CE4D6D3D}">
   <ds:schemaRefs>
     <ds:schemaRef ds:uri="http://schemas.openxmlformats.org/officeDocument/2006/bibliography"/>
   </ds:schemaRefs>

</xml_diff>

<commit_message>
Implemented contrast and saturation controls to accompany the brightness controls Also added conditions to check that adjusted values were not outside of valid ranges, which had been the case previously: this made colour adjustments closer to what I expected All the pixels of the input image will now be read in, not just the top left 200x200 square However this has increased the computation time dramatically
</commit_message>
<xml_diff>
--- a/Documentation/Diary.docx
+++ b/Documentation/Diary.docx
@@ -52,7 +52,6 @@
           <w:id w:val="-1367520424"/>
           <w:citation/>
         </w:sdtPr>
-        <w:sdtEndPr/>
         <w:sdtContent>
           <w:r>
             <w:fldChar w:fldCharType="begin"/>
@@ -193,7 +192,6 @@
           <w:id w:val="1369645808"/>
           <w:citation/>
         </w:sdtPr>
-        <w:sdtEndPr/>
         <w:sdtContent>
           <w:r>
             <w:fldChar w:fldCharType="begin"/>
@@ -1093,6 +1091,142 @@
       </w:pPr>
       <w:r>
         <w:t>Increasing brightness almost looks like increasing saturation: very bright colours emerge/colours disappear into black</w:t>
+      </w:r>
+    </w:p>
+    <w:p>
+      <w:pPr>
+        <w:pStyle w:val="ListParagraph"/>
+        <w:numPr>
+          <w:ilvl w:val="0"/>
+          <w:numId w:val="9"/>
+        </w:numPr>
+      </w:pPr>
+      <w:r>
+        <w:t>Saturation adjustment now also works, using HSL in the same way to brightness</w:t>
+      </w:r>
+    </w:p>
+    <w:p>
+      <w:pPr>
+        <w:pStyle w:val="ListParagraph"/>
+        <w:numPr>
+          <w:ilvl w:val="0"/>
+          <w:numId w:val="9"/>
+        </w:numPr>
+      </w:pPr>
+      <w:r>
+        <w:t>Noticed that I wasn’t ensuring the S and L values were inside the 0 to 1 range when applying the adjustment: clipping to these ranges appears to give more sensible colour changes</w:t>
+      </w:r>
+    </w:p>
+    <w:p>
+      <w:pPr>
+        <w:pStyle w:val="ListParagraph"/>
+        <w:numPr>
+          <w:ilvl w:val="0"/>
+          <w:numId w:val="9"/>
+        </w:numPr>
+      </w:pPr>
+      <w:r>
+        <w:t xml:space="preserve">Contrast adjustments added using the algorithm found here: </w:t>
+      </w:r>
+      <w:hyperlink r:id="rId9" w:history="1">
+        <w:r>
+          <w:rPr>
+            <w:rStyle w:val="Hyperlink"/>
+          </w:rPr>
+          <w:t>http://www.dfstudios.co.uk/articles/programming/image-programming-algorithms/image-processing-algorithms-part-5-contrast-adjustment/</w:t>
+        </w:r>
+      </w:hyperlink>
+    </w:p>
+    <w:p>
+      <w:pPr>
+        <w:pStyle w:val="ListParagraph"/>
+        <w:numPr>
+          <w:ilvl w:val="0"/>
+          <w:numId w:val="9"/>
+        </w:numPr>
+      </w:pPr>
+      <w:r>
+        <w:t>All colour controls now added: only question now is how to handle clipping</w:t>
+      </w:r>
+    </w:p>
+    <w:p>
+      <w:pPr>
+        <w:pStyle w:val="ListParagraph"/>
+      </w:pPr>
+    </w:p>
+    <w:p>
+      <w:pPr>
+        <w:pStyle w:val="ListParagraph"/>
+        <w:numPr>
+          <w:ilvl w:val="0"/>
+          <w:numId w:val="9"/>
+        </w:numPr>
+      </w:pPr>
+      <w:r>
+        <w:t>Another useful thing to do would be to plot all the colours in a colour space to view it’s shape</w:t>
+      </w:r>
+    </w:p>
+    <w:p>
+      <w:pPr>
+        <w:pStyle w:val="ListParagraph"/>
+        <w:numPr>
+          <w:ilvl w:val="0"/>
+          <w:numId w:val="9"/>
+        </w:numPr>
+      </w:pPr>
+      <w:r>
+        <w:t xml:space="preserve">I decided it would be easier to simple find </w:t>
+      </w:r>
+      <w:r>
+        <w:t>an image that contained all RGB colours</w:t>
+      </w:r>
+    </w:p>
+    <w:p>
+      <w:pPr>
+        <w:pStyle w:val="ListParagraph"/>
+        <w:numPr>
+          <w:ilvl w:val="0"/>
+          <w:numId w:val="9"/>
+        </w:numPr>
+      </w:pPr>
+      <w:r>
+        <w:t>To achieve this I had to fix my webpage so that it didn’t clip the input images to 200x200 pixels</w:t>
+      </w:r>
+    </w:p>
+    <w:p>
+      <w:pPr>
+        <w:pStyle w:val="ListParagraph"/>
+        <w:numPr>
+          <w:ilvl w:val="0"/>
+          <w:numId w:val="9"/>
+        </w:numPr>
+      </w:pPr>
+      <w:r>
+        <w:t>This worked well and I am able to see the shape of sRGB in Lab, and it is very interesting: not a double-ended cone but more of a squashed and off-centre rhombus</w:t>
+      </w:r>
+    </w:p>
+    <w:p>
+      <w:pPr>
+        <w:pStyle w:val="ListParagraph"/>
+        <w:numPr>
+          <w:ilvl w:val="0"/>
+          <w:numId w:val="9"/>
+        </w:numPr>
+      </w:pPr>
+      <w:r>
+        <w:t>However in the process of doing this I discovered that images larger than 200x200 took a long time to extract colours from, considerably longer than I had expected</w:t>
+      </w:r>
+    </w:p>
+    <w:p>
+      <w:pPr>
+        <w:pStyle w:val="ListParagraph"/>
+        <w:numPr>
+          <w:ilvl w:val="0"/>
+          <w:numId w:val="9"/>
+        </w:numPr>
+      </w:pPr>
+      <w:r>
+        <w:t>It is therefore even more important that I now look at how I can make this more efficient</w:t>
       </w:r>
       <w:bookmarkStart w:id="0" w:name="_GoBack"/>
       <w:bookmarkEnd w:id="0"/>
@@ -3256,7 +3390,7 @@
 </file>
 
 <file path=customXml/itemProps1.xml><?xml version="1.0" encoding="utf-8"?>
-<ds:datastoreItem xmlns:ds="http://schemas.openxmlformats.org/officeDocument/2006/customXml" ds:itemID="{2DC24EC1-CC1F-2145-A4D8-A369CE4D6D3D}">
+<ds:datastoreItem xmlns:ds="http://schemas.openxmlformats.org/officeDocument/2006/customXml" ds:itemID="{1908D233-2796-8C47-9E60-AA5428A07F3A}">
   <ds:schemaRefs>
     <ds:schemaRef ds:uri="http://schemas.openxmlformats.org/officeDocument/2006/bibliography"/>
   </ds:schemaRefs>

</xml_diff>

<commit_message>
Grab all image data in one getImageData call rather than one for each pixel Speeds up program dramatically
</commit_message>
<xml_diff>
--- a/Documentation/Diary.docx
+++ b/Documentation/Diary.docx
@@ -52,6 +52,7 @@
           <w:id w:val="-1367520424"/>
           <w:citation/>
         </w:sdtPr>
+        <w:sdtEndPr/>
         <w:sdtContent>
           <w:r>
             <w:fldChar w:fldCharType="begin"/>
@@ -192,6 +193,7 @@
           <w:id w:val="1369645808"/>
           <w:citation/>
         </w:sdtPr>
+        <w:sdtEndPr/>
         <w:sdtContent>
           <w:r>
             <w:fldChar w:fldCharType="begin"/>
@@ -1228,6 +1230,110 @@
       <w:r>
         <w:t>It is therefore even more important that I now look at how I can make this more efficient</w:t>
       </w:r>
+    </w:p>
+    <w:p>
+      <w:pPr>
+        <w:pStyle w:val="Heading1"/>
+      </w:pPr>
+      <w:r>
+        <w:t>Week 11 (21/3/2016 – 27/3/2016)</w:t>
+      </w:r>
+    </w:p>
+    <w:p>
+      <w:pPr>
+        <w:pStyle w:val="ListParagraph"/>
+        <w:numPr>
+          <w:ilvl w:val="0"/>
+          <w:numId w:val="10"/>
+        </w:numPr>
+      </w:pPr>
+      <w:r>
+        <w:t>Began using Google Chrome’s profiler to determine which parts of my program are taking the longest</w:t>
+      </w:r>
+    </w:p>
+    <w:p>
+      <w:pPr>
+        <w:pStyle w:val="ListParagraph"/>
+        <w:numPr>
+          <w:ilvl w:val="0"/>
+          <w:numId w:val="10"/>
+        </w:numPr>
+      </w:pPr>
+      <w:r>
+        <w:t>I started by trying to optimise the initial uploading of an image and extracting colours</w:t>
+      </w:r>
+    </w:p>
+    <w:p>
+      <w:pPr>
+        <w:pStyle w:val="ListParagraph"/>
+        <w:numPr>
+          <w:ilvl w:val="0"/>
+          <w:numId w:val="10"/>
+        </w:numPr>
+      </w:pPr>
+      <w:r>
+        <w:t>I soon discovered that it was the getImageData that was taking up the most processor time: 24,000 to 25,000 ms for a 350x235 image</w:t>
+      </w:r>
+    </w:p>
+    <w:p>
+      <w:pPr>
+        <w:pStyle w:val="ListParagraph"/>
+        <w:numPr>
+          <w:ilvl w:val="0"/>
+          <w:numId w:val="10"/>
+        </w:numPr>
+      </w:pPr>
+      <w:r>
+        <w:t>I tried sampling a quarter of all pixels rather than every one: while this brought the computation down to about 6,500ms it wasn’t ideal and resulted in blocky images</w:t>
+      </w:r>
+    </w:p>
+    <w:p>
+      <w:pPr>
+        <w:pStyle w:val="ListParagraph"/>
+        <w:numPr>
+          <w:ilvl w:val="0"/>
+          <w:numId w:val="10"/>
+        </w:numPr>
+      </w:pPr>
+      <w:r>
+        <w:t>After a little Googling I realised that it was the getImageData call on the DOM object that was taking the longest, so I decided to get all the pixels in one getImageData call and iterate over the resulting array</w:t>
+      </w:r>
+    </w:p>
+    <w:p>
+      <w:pPr>
+        <w:pStyle w:val="ListParagraph"/>
+        <w:numPr>
+          <w:ilvl w:val="0"/>
+          <w:numId w:val="10"/>
+        </w:numPr>
+      </w:pPr>
+      <w:r>
+        <w:t>This brought the computation down to a blinding 66.1ms</w:t>
+      </w:r>
+    </w:p>
+    <w:p>
+      <w:pPr>
+        <w:pStyle w:val="ListParagraph"/>
+        <w:numPr>
+          <w:ilvl w:val="0"/>
+          <w:numId w:val="10"/>
+        </w:numPr>
+      </w:pPr>
+      <w:r>
+        <w:t>Hopefully I can do a similar operation for the putImageData method call</w:t>
+      </w:r>
+    </w:p>
+    <w:p>
+      <w:pPr>
+        <w:pStyle w:val="ListParagraph"/>
+        <w:numPr>
+          <w:ilvl w:val="0"/>
+          <w:numId w:val="10"/>
+        </w:numPr>
+      </w:pPr>
+      <w:r>
+        <w:t>I will also look into what processes are the most expensive when adjusting an image’s colour</w:t>
+      </w:r>
       <w:bookmarkStart w:id="0" w:name="_GoBack"/>
       <w:bookmarkEnd w:id="0"/>
     </w:p>
@@ -1469,6 +1575,119 @@
     </w:lvl>
   </w:abstractNum>
   <w:abstractNum w:abstractNumId="2">
+    <w:nsid w:val="493F4713"/>
+    <w:multiLevelType w:val="hybridMultilevel"/>
+    <w:tmpl w:val="EE0280C2"/>
+    <w:lvl w:ilvl="0" w:tplc="04090001">
+      <w:start w:val="1"/>
+      <w:numFmt w:val="bullet"/>
+      <w:lvlText w:val=""/>
+      <w:lvlJc w:val="left"/>
+      <w:pPr>
+        <w:ind w:left="720" w:hanging="360"/>
+      </w:pPr>
+      <w:rPr>
+        <w:rFonts w:ascii="Symbol" w:hAnsi="Symbol" w:hint="default"/>
+      </w:rPr>
+    </w:lvl>
+    <w:lvl w:ilvl="1" w:tplc="04090003" w:tentative="1">
+      <w:start w:val="1"/>
+      <w:numFmt w:val="bullet"/>
+      <w:lvlText w:val="o"/>
+      <w:lvlJc w:val="left"/>
+      <w:pPr>
+        <w:ind w:left="1440" w:hanging="360"/>
+      </w:pPr>
+      <w:rPr>
+        <w:rFonts w:ascii="Courier New" w:hAnsi="Courier New" w:hint="default"/>
+      </w:rPr>
+    </w:lvl>
+    <w:lvl w:ilvl="2" w:tplc="04090005" w:tentative="1">
+      <w:start w:val="1"/>
+      <w:numFmt w:val="bullet"/>
+      <w:lvlText w:val=""/>
+      <w:lvlJc w:val="left"/>
+      <w:pPr>
+        <w:ind w:left="2160" w:hanging="360"/>
+      </w:pPr>
+      <w:rPr>
+        <w:rFonts w:ascii="Wingdings" w:hAnsi="Wingdings" w:hint="default"/>
+      </w:rPr>
+    </w:lvl>
+    <w:lvl w:ilvl="3" w:tplc="04090001" w:tentative="1">
+      <w:start w:val="1"/>
+      <w:numFmt w:val="bullet"/>
+      <w:lvlText w:val=""/>
+      <w:lvlJc w:val="left"/>
+      <w:pPr>
+        <w:ind w:left="2880" w:hanging="360"/>
+      </w:pPr>
+      <w:rPr>
+        <w:rFonts w:ascii="Symbol" w:hAnsi="Symbol" w:hint="default"/>
+      </w:rPr>
+    </w:lvl>
+    <w:lvl w:ilvl="4" w:tplc="04090003" w:tentative="1">
+      <w:start w:val="1"/>
+      <w:numFmt w:val="bullet"/>
+      <w:lvlText w:val="o"/>
+      <w:lvlJc w:val="left"/>
+      <w:pPr>
+        <w:ind w:left="3600" w:hanging="360"/>
+      </w:pPr>
+      <w:rPr>
+        <w:rFonts w:ascii="Courier New" w:hAnsi="Courier New" w:hint="default"/>
+      </w:rPr>
+    </w:lvl>
+    <w:lvl w:ilvl="5" w:tplc="04090005" w:tentative="1">
+      <w:start w:val="1"/>
+      <w:numFmt w:val="bullet"/>
+      <w:lvlText w:val=""/>
+      <w:lvlJc w:val="left"/>
+      <w:pPr>
+        <w:ind w:left="4320" w:hanging="360"/>
+      </w:pPr>
+      <w:rPr>
+        <w:rFonts w:ascii="Wingdings" w:hAnsi="Wingdings" w:hint="default"/>
+      </w:rPr>
+    </w:lvl>
+    <w:lvl w:ilvl="6" w:tplc="04090001" w:tentative="1">
+      <w:start w:val="1"/>
+      <w:numFmt w:val="bullet"/>
+      <w:lvlText w:val=""/>
+      <w:lvlJc w:val="left"/>
+      <w:pPr>
+        <w:ind w:left="5040" w:hanging="360"/>
+      </w:pPr>
+      <w:rPr>
+        <w:rFonts w:ascii="Symbol" w:hAnsi="Symbol" w:hint="default"/>
+      </w:rPr>
+    </w:lvl>
+    <w:lvl w:ilvl="7" w:tplc="04090003" w:tentative="1">
+      <w:start w:val="1"/>
+      <w:numFmt w:val="bullet"/>
+      <w:lvlText w:val="o"/>
+      <w:lvlJc w:val="left"/>
+      <w:pPr>
+        <w:ind w:left="5760" w:hanging="360"/>
+      </w:pPr>
+      <w:rPr>
+        <w:rFonts w:ascii="Courier New" w:hAnsi="Courier New" w:hint="default"/>
+      </w:rPr>
+    </w:lvl>
+    <w:lvl w:ilvl="8" w:tplc="04090005" w:tentative="1">
+      <w:start w:val="1"/>
+      <w:numFmt w:val="bullet"/>
+      <w:lvlText w:val=""/>
+      <w:lvlJc w:val="left"/>
+      <w:pPr>
+        <w:ind w:left="6480" w:hanging="360"/>
+      </w:pPr>
+      <w:rPr>
+        <w:rFonts w:ascii="Wingdings" w:hAnsi="Wingdings" w:hint="default"/>
+      </w:rPr>
+    </w:lvl>
+  </w:abstractNum>
+  <w:abstractNum w:abstractNumId="3">
     <w:nsid w:val="4F3A1D91"/>
     <w:multiLevelType w:val="hybridMultilevel"/>
     <w:tmpl w:val="D0E2F250"/>
@@ -1581,7 +1800,7 @@
       </w:rPr>
     </w:lvl>
   </w:abstractNum>
-  <w:abstractNum w:abstractNumId="3">
+  <w:abstractNum w:abstractNumId="4">
     <w:nsid w:val="506E4287"/>
     <w:multiLevelType w:val="hybridMultilevel"/>
     <w:tmpl w:val="CD0AB098"/>
@@ -1694,7 +1913,7 @@
       </w:rPr>
     </w:lvl>
   </w:abstractNum>
-  <w:abstractNum w:abstractNumId="4">
+  <w:abstractNum w:abstractNumId="5">
     <w:nsid w:val="54394E4F"/>
     <w:multiLevelType w:val="hybridMultilevel"/>
     <w:tmpl w:val="A8569194"/>
@@ -1807,7 +2026,7 @@
       </w:rPr>
     </w:lvl>
   </w:abstractNum>
-  <w:abstractNum w:abstractNumId="5">
+  <w:abstractNum w:abstractNumId="6">
     <w:nsid w:val="6672768B"/>
     <w:multiLevelType w:val="hybridMultilevel"/>
     <w:tmpl w:val="2D8E0ACE"/>
@@ -1920,7 +2139,7 @@
       </w:rPr>
     </w:lvl>
   </w:abstractNum>
-  <w:abstractNum w:abstractNumId="6">
+  <w:abstractNum w:abstractNumId="7">
     <w:nsid w:val="6F1C565F"/>
     <w:multiLevelType w:val="hybridMultilevel"/>
     <w:tmpl w:val="7304ECBE"/>
@@ -2033,7 +2252,7 @@
       </w:rPr>
     </w:lvl>
   </w:abstractNum>
-  <w:abstractNum w:abstractNumId="7">
+  <w:abstractNum w:abstractNumId="8">
     <w:nsid w:val="6F7C42D3"/>
     <w:multiLevelType w:val="hybridMultilevel"/>
     <w:tmpl w:val="7CECE7A2"/>
@@ -2146,7 +2365,7 @@
       </w:rPr>
     </w:lvl>
   </w:abstractNum>
-  <w:abstractNum w:abstractNumId="8">
+  <w:abstractNum w:abstractNumId="9">
     <w:nsid w:val="751E550C"/>
     <w:multiLevelType w:val="hybridMultilevel"/>
     <w:tmpl w:val="066A88F2"/>
@@ -2260,31 +2479,34 @@
     </w:lvl>
   </w:abstractNum>
   <w:num w:numId="1">
-    <w:abstractNumId w:val="3"/>
+    <w:abstractNumId w:val="4"/>
   </w:num>
   <w:num w:numId="2">
-    <w:abstractNumId w:val="2"/>
+    <w:abstractNumId w:val="3"/>
   </w:num>
   <w:num w:numId="3">
     <w:abstractNumId w:val="0"/>
   </w:num>
   <w:num w:numId="4">
-    <w:abstractNumId w:val="4"/>
+    <w:abstractNumId w:val="5"/>
   </w:num>
   <w:num w:numId="5">
-    <w:abstractNumId w:val="5"/>
+    <w:abstractNumId w:val="6"/>
   </w:num>
   <w:num w:numId="6">
-    <w:abstractNumId w:val="8"/>
+    <w:abstractNumId w:val="9"/>
   </w:num>
   <w:num w:numId="7">
     <w:abstractNumId w:val="1"/>
   </w:num>
   <w:num w:numId="8">
+    <w:abstractNumId w:val="8"/>
+  </w:num>
+  <w:num w:numId="9">
     <w:abstractNumId w:val="7"/>
   </w:num>
-  <w:num w:numId="9">
-    <w:abstractNumId w:val="6"/>
+  <w:num w:numId="10">
+    <w:abstractNumId w:val="2"/>
   </w:num>
 </w:numbering>
 </file>
@@ -3390,7 +3612,7 @@
 </file>
 
 <file path=customXml/itemProps1.xml><?xml version="1.0" encoding="utf-8"?>
-<ds:datastoreItem xmlns:ds="http://schemas.openxmlformats.org/officeDocument/2006/customXml" ds:itemID="{1908D233-2796-8C47-9E60-AA5428A07F3A}">
+<ds:datastoreItem xmlns:ds="http://schemas.openxmlformats.org/officeDocument/2006/customXml" ds:itemID="{A7875E38-4793-D342-9B69-C1E2CA8B2E8A}">
   <ds:schemaRefs>
     <ds:schemaRef ds:uri="http://schemas.openxmlformats.org/officeDocument/2006/bibliography"/>
   </ds:schemaRefs>

</xml_diff>

<commit_message>
Same idea as previous commit applied to putImageData in view
</commit_message>
<xml_diff>
--- a/Documentation/Diary.docx
+++ b/Documentation/Diary.docx
@@ -1320,7 +1320,7 @@
         </w:numPr>
       </w:pPr>
       <w:r>
-        <w:t>Hopefully I can do a similar operation for the putImageData method call</w:t>
+        <w:t>The same idea was applied to the putImageData call in the view</w:t>
       </w:r>
     </w:p>
     <w:p>
@@ -1332,10 +1332,22 @@
         </w:numPr>
       </w:pPr>
       <w:r>
-        <w:t>I will also look into what processes are the most expensive when adjusting an image’s colour</w:t>
+        <w:t>The most expensive process is now the garbage collector, followed by definitions of Color objects: this leads me to believe that the best way to improve the performance of my program now is to reduce the number of objects declared and/or make their instantiation more efficient</w:t>
       </w:r>
       <w:bookmarkStart w:id="0" w:name="_GoBack"/>
       <w:bookmarkEnd w:id="0"/>
+    </w:p>
+    <w:p>
+      <w:pPr>
+        <w:pStyle w:val="ListParagraph"/>
+        <w:numPr>
+          <w:ilvl w:val="0"/>
+          <w:numId w:val="10"/>
+        </w:numPr>
+      </w:pPr>
+      <w:r>
+        <w:t>I will also look into what processes are the most expensive when adjusting an image’s colour</w:t>
+      </w:r>
     </w:p>
     <w:sectPr>
       <w:pgSz w:w="12240" w:h="15840"/>
@@ -3612,7 +3624,7 @@
 </file>
 
 <file path=customXml/itemProps1.xml><?xml version="1.0" encoding="utf-8"?>
-<ds:datastoreItem xmlns:ds="http://schemas.openxmlformats.org/officeDocument/2006/customXml" ds:itemID="{A7875E38-4793-D342-9B69-C1E2CA8B2E8A}">
+<ds:datastoreItem xmlns:ds="http://schemas.openxmlformats.org/officeDocument/2006/customXml" ds:itemID="{D0C9A58B-4E49-9245-AC14-A4374DE1FD4D}">
   <ds:schemaRefs>
     <ds:schemaRef ds:uri="http://schemas.openxmlformats.org/officeDocument/2006/bibliography"/>
   </ds:schemaRefs>

</xml_diff>

<commit_message>
Progress on final report
</commit_message>
<xml_diff>
--- a/Documentation/Diary.docx
+++ b/Documentation/Diary.docx
@@ -45,7 +45,15 @@
         </w:numPr>
       </w:pPr>
       <w:r>
-        <w:t xml:space="preserve">Prototype code was refactored into MVC using Alex Netkachov’s </w:t>
+        <w:t xml:space="preserve">Prototype code was refactored into MVC using Alex </w:t>
+      </w:r>
+      <w:proofErr w:type="spellStart"/>
+      <w:r>
+        <w:t>Netkachov’s</w:t>
+      </w:r>
+      <w:proofErr w:type="spellEnd"/>
+      <w:r>
+        <w:t xml:space="preserve"> </w:t>
       </w:r>
       <w:sdt>
         <w:sdtPr>
@@ -183,7 +191,23 @@
         </w:numPr>
       </w:pPr>
       <w:r>
-        <w:t>Configured WebStorm to use Karma to run QUnit tests</w:t>
+        <w:t xml:space="preserve">Configured </w:t>
+      </w:r>
+      <w:proofErr w:type="spellStart"/>
+      <w:r>
+        <w:t>WebStorm</w:t>
+      </w:r>
+      <w:proofErr w:type="spellEnd"/>
+      <w:r>
+        <w:t xml:space="preserve"> to use Karma to run </w:t>
+      </w:r>
+      <w:proofErr w:type="spellStart"/>
+      <w:r>
+        <w:t>QUnit</w:t>
+      </w:r>
+      <w:proofErr w:type="spellEnd"/>
+      <w:r>
+        <w:t xml:space="preserve"> tests</w:t>
       </w:r>
       <w:r>
         <w:t xml:space="preserve"> </w:t>
@@ -232,7 +256,15 @@
         </w:numPr>
       </w:pPr>
       <w:r>
-        <w:t>Tests written for some existing code, mostly easy to test functions such as the utils and model</w:t>
+        <w:t xml:space="preserve">Tests written for some existing code, mostly easy to test functions such as the </w:t>
+      </w:r>
+      <w:proofErr w:type="spellStart"/>
+      <w:r>
+        <w:t>utils</w:t>
+      </w:r>
+      <w:proofErr w:type="spellEnd"/>
+      <w:r>
+        <w:t xml:space="preserve"> and model</w:t>
       </w:r>
     </w:p>
     <w:p>
@@ -262,7 +294,15 @@
         </w:numPr>
       </w:pPr>
       <w:r>
-        <w:t>Colour quantisation function in the model is the first to be written using TDD (ish!)</w:t>
+        <w:t>Colour quantisation function in the model is the first to be written using TDD (</w:t>
+      </w:r>
+      <w:proofErr w:type="spellStart"/>
+      <w:r>
+        <w:t>ish</w:t>
+      </w:r>
+      <w:proofErr w:type="spellEnd"/>
+      <w:r>
+        <w:t>!)</w:t>
       </w:r>
     </w:p>
     <w:p>
@@ -390,7 +430,20 @@
         </w:numPr>
       </w:pPr>
       <w:r>
-        <w:t>It worked, however when a bin had only 1 entry, the size of the plot would be 0 (ln(1) = 0)</w:t>
+        <w:t>It worked, however when a bin had only 1 entry, the size of the plot would be 0 (</w:t>
+      </w:r>
+      <w:proofErr w:type="spellStart"/>
+      <w:proofErr w:type="gramStart"/>
+      <w:r>
+        <w:t>ln</w:t>
+      </w:r>
+      <w:proofErr w:type="spellEnd"/>
+      <w:r>
+        <w:t>(</w:t>
+      </w:r>
+      <w:proofErr w:type="gramEnd"/>
+      <w:r>
+        <w:t>1) = 0)</w:t>
       </w:r>
       <w:r>
         <w:t xml:space="preserve"> and the plot is drawn very big for some reason</w:t>
@@ -405,7 +458,15 @@
         </w:numPr>
       </w:pPr>
       <w:r>
-        <w:t xml:space="preserve">These 1 value colours </w:t>
+        <w:t xml:space="preserve">These </w:t>
+      </w:r>
+      <w:proofErr w:type="gramStart"/>
+      <w:r>
+        <w:t>1 value</w:t>
+      </w:r>
+      <w:proofErr w:type="gramEnd"/>
+      <w:r>
+        <w:t xml:space="preserve"> colours </w:t>
       </w:r>
       <w:r>
         <w:t>will have to be either ignored or increased by 1. But they are so small t</w:t>
@@ -423,7 +484,20 @@
         </w:numPr>
       </w:pPr>
       <w:r>
-        <w:t>I decided to use ln(x+1), which passes through the origin, ensuring that y is only 0 when the value is 0. It does skew values slightly, but I thought this was better than omitting all results</w:t>
+        <w:t xml:space="preserve">I decided to use </w:t>
+      </w:r>
+      <w:proofErr w:type="spellStart"/>
+      <w:proofErr w:type="gramStart"/>
+      <w:r>
+        <w:t>ln</w:t>
+      </w:r>
+      <w:proofErr w:type="spellEnd"/>
+      <w:r>
+        <w:t>(</w:t>
+      </w:r>
+      <w:proofErr w:type="gramEnd"/>
+      <w:r>
+        <w:t>x+1), which passes through the origin, ensuring that y is only 0 when the value is 0. It does skew values slightly, but I thought this was better than omitting all results</w:t>
       </w:r>
       <w:r>
         <w:t xml:space="preserve"> with a value of 1</w:t>
@@ -483,7 +557,15 @@
         </w:numPr>
       </w:pPr>
       <w:r>
-        <w:t>Refactored ColorRGB class to incorporate both RGB and Lab values into a single object</w:t>
+        <w:t xml:space="preserve">Refactored </w:t>
+      </w:r>
+      <w:proofErr w:type="spellStart"/>
+      <w:r>
+        <w:t>ColorRGB</w:t>
+      </w:r>
+      <w:proofErr w:type="spellEnd"/>
+      <w:r>
+        <w:t xml:space="preserve"> class to incorporate both RGB and Lab values into a single object</w:t>
       </w:r>
     </w:p>
     <w:p>
@@ -495,7 +577,15 @@
         </w:numPr>
       </w:pPr>
       <w:r>
-        <w:t>New Color class also includes the code to convert between colours spaces</w:t>
+        <w:t xml:space="preserve">New </w:t>
+      </w:r>
+      <w:proofErr w:type="spellStart"/>
+      <w:r>
+        <w:t>Color</w:t>
+      </w:r>
+      <w:proofErr w:type="spellEnd"/>
+      <w:r>
+        <w:t xml:space="preserve"> class also includes the code to convert between colours spaces</w:t>
       </w:r>
     </w:p>
     <w:p>
@@ -507,7 +597,15 @@
         </w:numPr>
       </w:pPr>
       <w:r>
-        <w:t>Decided not to port code for colour quantisation into Color class too, because the colours should be stored in max resolution (24-bit) and only quantised when they are to be displayed</w:t>
+        <w:t xml:space="preserve">Decided not to port code for colour quantisation into </w:t>
+      </w:r>
+      <w:proofErr w:type="spellStart"/>
+      <w:r>
+        <w:t>Color</w:t>
+      </w:r>
+      <w:proofErr w:type="spellEnd"/>
+      <w:r>
+        <w:t xml:space="preserve"> class too, because the colours should be stored in max resolution (24-bit) and only quantised when they are to be displayed</w:t>
       </w:r>
     </w:p>
     <w:p>
@@ -587,7 +685,15 @@
         </w:numPr>
       </w:pPr>
       <w:r>
-        <w:t>Implemented CIE-L*a*b* to sRGB conversions</w:t>
+        <w:t xml:space="preserve">Implemented CIE-L*a*b* to </w:t>
+      </w:r>
+      <w:proofErr w:type="spellStart"/>
+      <w:r>
+        <w:t>sRGB</w:t>
+      </w:r>
+      <w:proofErr w:type="spellEnd"/>
+      <w:r>
+        <w:t xml:space="preserve"> conversions</w:t>
       </w:r>
     </w:p>
     <w:p>
@@ -676,7 +782,15 @@
         </w:numPr>
       </w:pPr>
       <w:r>
-        <w:t>This is opens up the opportunity to perform quantisation within the Color class</w:t>
+        <w:t xml:space="preserve">This is opens up the opportunity to perform quantisation within the </w:t>
+      </w:r>
+      <w:proofErr w:type="spellStart"/>
+      <w:r>
+        <w:t>Color</w:t>
+      </w:r>
+      <w:proofErr w:type="spellEnd"/>
+      <w:r>
+        <w:t xml:space="preserve"> class</w:t>
       </w:r>
     </w:p>
     <w:p>
@@ -688,7 +802,15 @@
         </w:numPr>
       </w:pPr>
       <w:r>
-        <w:t>Colour quantisation inside Color class works well and removes complexity in model</w:t>
+        <w:t xml:space="preserve">Colour quantisation inside </w:t>
+      </w:r>
+      <w:proofErr w:type="spellStart"/>
+      <w:r>
+        <w:t>Color</w:t>
+      </w:r>
+      <w:proofErr w:type="spellEnd"/>
+      <w:r>
+        <w:t xml:space="preserve"> class works well and removes complexity in model</w:t>
       </w:r>
     </w:p>
     <w:p>
@@ -749,7 +871,15 @@
         <w:t xml:space="preserve">Found a silly bug that was colouring Lab colours incorrectly (while they were in the correct locations): </w:t>
       </w:r>
       <w:r>
-        <w:t>I was using the rgb shaders, not the lab shaders</w:t>
+        <w:t xml:space="preserve">I was using the </w:t>
+      </w:r>
+      <w:proofErr w:type="spellStart"/>
+      <w:r>
+        <w:t>rgb</w:t>
+      </w:r>
+      <w:proofErr w:type="spellEnd"/>
+      <w:r>
+        <w:t xml:space="preserve"> shaders, not the lab shaders</w:t>
       </w:r>
     </w:p>
     <w:p>
@@ -761,8 +891,13 @@
         </w:numPr>
       </w:pPr>
       <w:r>
-        <w:t>Reformatted code so colour space changes work: included adding a static variable to Color</w:t>
-      </w:r>
+        <w:t xml:space="preserve">Reformatted code so colour space changes work: included adding a static variable to </w:t>
+      </w:r>
+      <w:proofErr w:type="spellStart"/>
+      <w:r>
+        <w:t>Color</w:t>
+      </w:r>
+      <w:proofErr w:type="spellEnd"/>
     </w:p>
     <w:p>
       <w:pPr>
@@ -773,7 +908,15 @@
         </w:numPr>
       </w:pPr>
       <w:r>
-        <w:t>Refactored Color class so that variables and methods can be private, giving the code more of a OO feel, which I am more familiar and comfortable with</w:t>
+        <w:t xml:space="preserve">Refactored </w:t>
+      </w:r>
+      <w:proofErr w:type="spellStart"/>
+      <w:r>
+        <w:t>Color</w:t>
+      </w:r>
+      <w:proofErr w:type="spellEnd"/>
+      <w:r>
+        <w:t xml:space="preserve"> class so that variables and methods can be private, giving the code more of a OO feel, which I am more familiar and comfortable with</w:t>
       </w:r>
     </w:p>
     <w:p>
@@ -829,7 +972,15 @@
         </w:numPr>
       </w:pPr>
       <w:r>
-        <w:t>Limited the OrbitControls’ controls to the div containing the canvas</w:t>
+        <w:t xml:space="preserve">Limited the </w:t>
+      </w:r>
+      <w:proofErr w:type="spellStart"/>
+      <w:r>
+        <w:t>OrbitControls</w:t>
+      </w:r>
+      <w:proofErr w:type="spellEnd"/>
+      <w:r>
+        <w:t>’ controls to the div containing the canvas</w:t>
       </w:r>
     </w:p>
     <w:p>
@@ -877,7 +1028,15 @@
         </w:numPr>
       </w:pPr>
       <w:r>
-        <w:t>Added an HSL field to the Color object, allowing which is to be used to adjust the brightness and saturation of colours</w:t>
+        <w:t xml:space="preserve">Added an HSL field to the </w:t>
+      </w:r>
+      <w:proofErr w:type="spellStart"/>
+      <w:r>
+        <w:t>Color</w:t>
+      </w:r>
+      <w:proofErr w:type="spellEnd"/>
+      <w:r>
+        <w:t xml:space="preserve"> object, allowing which is to be used to adjust the brightness and saturation of colours</w:t>
       </w:r>
     </w:p>
     <w:p>
@@ -1204,7 +1363,15 @@
         </w:numPr>
       </w:pPr>
       <w:r>
-        <w:t>This worked well and I am able to see the shape of sRGB in Lab, and it is very interesting: not a double-ended cone but more of a squashed and off-centre rhombus</w:t>
+        <w:t xml:space="preserve">This worked well and I am able to see the shape of </w:t>
+      </w:r>
+      <w:proofErr w:type="spellStart"/>
+      <w:r>
+        <w:t>sRGB</w:t>
+      </w:r>
+      <w:proofErr w:type="spellEnd"/>
+      <w:r>
+        <w:t xml:space="preserve"> in Lab, and it is very interesting: not a double-ended cone but more of a squashed and off-centre rhombus</w:t>
       </w:r>
     </w:p>
     <w:p>
@@ -1272,7 +1439,23 @@
         </w:numPr>
       </w:pPr>
       <w:r>
-        <w:t>I soon discovered that it was the getImageData that was taking up the most processor time: 24,000 to 25,000 ms for a 350x235 image</w:t>
+        <w:t xml:space="preserve">I soon discovered that it was the </w:t>
+      </w:r>
+      <w:proofErr w:type="spellStart"/>
+      <w:r>
+        <w:t>getImageData</w:t>
+      </w:r>
+      <w:proofErr w:type="spellEnd"/>
+      <w:r>
+        <w:t xml:space="preserve"> that was taking up the most processor time: 24,000 to 25,000 </w:t>
+      </w:r>
+      <w:proofErr w:type="spellStart"/>
+      <w:r>
+        <w:t>ms</w:t>
+      </w:r>
+      <w:proofErr w:type="spellEnd"/>
+      <w:r>
+        <w:t xml:space="preserve"> for a 350x235 image</w:t>
       </w:r>
     </w:p>
     <w:p>
@@ -1296,7 +1479,31 @@
         </w:numPr>
       </w:pPr>
       <w:r>
-        <w:t>After a little Googling I realised that it was the getImageData call on the DOM object that was taking the longest, so I decided to get all the pixels in one getImageData call and iterate over the resulting array</w:t>
+        <w:t xml:space="preserve">After a little </w:t>
+      </w:r>
+      <w:proofErr w:type="spellStart"/>
+      <w:r>
+        <w:t>Googling</w:t>
+      </w:r>
+      <w:proofErr w:type="spellEnd"/>
+      <w:r>
+        <w:t xml:space="preserve"> I realised that it was the </w:t>
+      </w:r>
+      <w:proofErr w:type="spellStart"/>
+      <w:r>
+        <w:t>getImageData</w:t>
+      </w:r>
+      <w:proofErr w:type="spellEnd"/>
+      <w:r>
+        <w:t xml:space="preserve"> call on the DOM object that was taking the longest, so I decided to get all the pixels in one </w:t>
+      </w:r>
+      <w:proofErr w:type="spellStart"/>
+      <w:r>
+        <w:t>getImageData</w:t>
+      </w:r>
+      <w:proofErr w:type="spellEnd"/>
+      <w:r>
+        <w:t xml:space="preserve"> call and iterate over the resulting array</w:t>
       </w:r>
     </w:p>
     <w:p>
@@ -1320,7 +1527,15 @@
         </w:numPr>
       </w:pPr>
       <w:r>
-        <w:t>The same idea was applied to the putImageData call in the view</w:t>
+        <w:t xml:space="preserve">The same idea was applied to the </w:t>
+      </w:r>
+      <w:proofErr w:type="spellStart"/>
+      <w:r>
+        <w:t>putImageData</w:t>
+      </w:r>
+      <w:proofErr w:type="spellEnd"/>
+      <w:r>
+        <w:t xml:space="preserve"> call in the view</w:t>
       </w:r>
     </w:p>
     <w:p>
@@ -1332,22 +1547,61 @@
         </w:numPr>
       </w:pPr>
       <w:r>
-        <w:t>The most expensive process is now the garbage collector, followed by definitions of Color objects: this leads me to believe that the best way to improve the performance of my program now is to reduce the number of objects declared and/or make their instantiation more efficient</w:t>
-      </w:r>
+        <w:t xml:space="preserve">The most expensive process is now the garbage collector, followed by definitions of </w:t>
+      </w:r>
+      <w:proofErr w:type="spellStart"/>
+      <w:r>
+        <w:t>Color</w:t>
+      </w:r>
+      <w:proofErr w:type="spellEnd"/>
+      <w:r>
+        <w:t xml:space="preserve"> objects: this leads me to believe that the best way to improve the performance of my program now is to reduce the number of objects declared and/or make their instantiation more efficient</w:t>
+      </w:r>
+    </w:p>
+    <w:p>
+      <w:pPr>
+        <w:pStyle w:val="ListParagraph"/>
+        <w:numPr>
+          <w:ilvl w:val="0"/>
+          <w:numId w:val="10"/>
+        </w:numPr>
+      </w:pPr>
+      <w:r>
+        <w:t>I will also look into what processes are the most expensive when adjusting an image’s colour</w:t>
+      </w:r>
+    </w:p>
+    <w:p>
+      <w:pPr>
+        <w:pStyle w:val="ListParagraph"/>
+      </w:pPr>
+    </w:p>
+    <w:p>
+      <w:pPr>
+        <w:pStyle w:val="ListParagraph"/>
+        <w:numPr>
+          <w:ilvl w:val="0"/>
+          <w:numId w:val="10"/>
+        </w:numPr>
+      </w:pPr>
+      <w:r>
+        <w:t>Discussions with Antony in our weekly meeting brought up the topic of how I will evaluate my project in my final report</w:t>
+      </w:r>
+    </w:p>
+    <w:p>
+      <w:pPr>
+        <w:pStyle w:val="ListParagraph"/>
+        <w:numPr>
+          <w:ilvl w:val="0"/>
+          <w:numId w:val="10"/>
+        </w:numPr>
+      </w:pPr>
+      <w:r>
+        <w:t>I think I will need to drop the idea of a hypothesis and rather present it as a general idea, as a hypothesis requires more detailed testing than I can conduct: in particular a definition of what constitutes a failure</w:t>
+      </w:r>
+    </w:p>
+    <w:p>
       <w:bookmarkStart w:id="0" w:name="_GoBack"/>
       <w:bookmarkEnd w:id="0"/>
-    </w:p>
-    <w:p>
-      <w:pPr>
-        <w:pStyle w:val="ListParagraph"/>
-        <w:numPr>
-          <w:ilvl w:val="0"/>
-          <w:numId w:val="10"/>
-        </w:numPr>
-      </w:pPr>
-      <w:r>
-        <w:t>I will also look into what processes are the most expensive when adjusting an image’s colour</w:t>
-      </w:r>
     </w:p>
     <w:sectPr>
       <w:pgSz w:w="12240" w:h="15840"/>
@@ -3624,7 +3878,7 @@
 </file>
 
 <file path=customXml/itemProps1.xml><?xml version="1.0" encoding="utf-8"?>
-<ds:datastoreItem xmlns:ds="http://schemas.openxmlformats.org/officeDocument/2006/customXml" ds:itemID="{D0C9A58B-4E49-9245-AC14-A4374DE1FD4D}">
+<ds:datastoreItem xmlns:ds="http://schemas.openxmlformats.org/officeDocument/2006/customXml" ds:itemID="{42FEC3D1-6764-354A-BDC6-939F5611F691}">
   <ds:schemaRefs>
     <ds:schemaRef ds:uri="http://schemas.openxmlformats.org/officeDocument/2006/bibliography"/>
   </ds:schemaRefs>

</xml_diff>

<commit_message>
Progress made on Final Report
</commit_message>
<xml_diff>
--- a/Documentation/Diary.docx
+++ b/Documentation/Diary.docx
@@ -15,7 +15,11 @@
         <w:pStyle w:val="Heading1"/>
       </w:pPr>
       <w:r>
-        <w:t xml:space="preserve"> Week</w:t>
+        <w:t xml:space="preserve"> </w:t>
+      </w:r>
+      <w:bookmarkStart w:id="0" w:name="_GoBack"/>
+      <w:r>
+        <w:t>Week</w:t>
       </w:r>
       <w:r>
         <w:t>s</w:t>
@@ -150,6 +154,7 @@
         <w:t>Following on from above, a custom colour class was created, allowing me to define colours how I want, independently of the rendering framework, which should be isolated to the view</w:t>
       </w:r>
     </w:p>
+    <w:bookmarkEnd w:id="0"/>
     <w:p>
       <w:pPr>
         <w:pStyle w:val="Heading1"/>
@@ -294,15 +299,10 @@
         </w:numPr>
       </w:pPr>
       <w:r>
-        <w:t>Colour quantisation function in the model is the first to be written using TDD (</w:t>
-      </w:r>
-      <w:proofErr w:type="spellStart"/>
-      <w:r>
-        <w:t>ish</w:t>
-      </w:r>
-      <w:proofErr w:type="spellEnd"/>
-      <w:r>
-        <w:t>!)</w:t>
+        <w:t>Colour quantisation function in the model is th</w:t>
+      </w:r>
+      <w:r>
+        <w:t>e first to be written using TDD</w:t>
       </w:r>
     </w:p>
     <w:p>
@@ -1599,10 +1599,7 @@
         <w:t>I think I will need to drop the idea of a hypothesis and rather present it as a general idea, as a hypothesis requires more detailed testing than I can conduct: in particular a definition of what constitutes a failure</w:t>
       </w:r>
     </w:p>
-    <w:p>
-      <w:bookmarkStart w:id="0" w:name="_GoBack"/>
-      <w:bookmarkEnd w:id="0"/>
-    </w:p>
+    <w:p/>
     <w:sectPr>
       <w:pgSz w:w="12240" w:h="15840"/>
       <w:pgMar w:top="1440" w:right="1800" w:bottom="1440" w:left="1800" w:header="708" w:footer="708" w:gutter="0"/>
@@ -3878,7 +3875,7 @@
 </file>
 
 <file path=customXml/itemProps1.xml><?xml version="1.0" encoding="utf-8"?>
-<ds:datastoreItem xmlns:ds="http://schemas.openxmlformats.org/officeDocument/2006/customXml" ds:itemID="{42FEC3D1-6764-354A-BDC6-939F5611F691}">
+<ds:datastoreItem xmlns:ds="http://schemas.openxmlformats.org/officeDocument/2006/customXml" ds:itemID="{30ED56CD-72B6-6046-BB0C-293CA2566F4B}">
   <ds:schemaRefs>
     <ds:schemaRef ds:uri="http://schemas.openxmlformats.org/officeDocument/2006/bibliography"/>
   </ds:schemaRefs>

</xml_diff>